<commit_message>
added some more js validation, some filler and started my report
</commit_message>
<xml_diff>
--- a/x21118701_report.docx
+++ b/x21118701_report.docx
@@ -101,10 +101,12 @@
           <w:u w:val="single"/>
         </w:rPr>
         <w:sectPr>
+          <w:footerReference w:type="default" r:id="rId7"/>
           <w:pgSz w:w="11906" w:h="16838" w:code="9"/>
           <w:pgMar w:top="1440" w:right="1440" w:bottom="1440" w:left="1440" w:header="709" w:footer="709" w:gutter="0"/>
           <w:cols w:space="708"/>
           <w:vAlign w:val="center"/>
+          <w:titlePg/>
           <w:docGrid w:linePitch="360"/>
         </w:sectPr>
       </w:pPr>
@@ -150,6 +152,29 @@
           <w:szCs w:val="28"/>
         </w:rPr>
         <w:t>Introduction</w:t>
+      </w:r>
+      <w:r>
+        <w:rPr>
+          <w:sz w:val="28"/>
+          <w:szCs w:val="28"/>
+        </w:rPr>
+        <w:t>………………………………………………………………………………………</w:t>
+      </w:r>
+      <w:proofErr w:type="gramStart"/>
+      <w:r>
+        <w:rPr>
+          <w:sz w:val="28"/>
+          <w:szCs w:val="28"/>
+        </w:rPr>
+        <w:t>…..</w:t>
+      </w:r>
+      <w:proofErr w:type="gramEnd"/>
+      <w:r>
+        <w:rPr>
+          <w:sz w:val="28"/>
+          <w:szCs w:val="28"/>
+        </w:rPr>
+        <w:t>1</w:t>
       </w:r>
     </w:p>
     <w:p>
@@ -384,29 +409,170 @@
     <w:p/>
     <w:p/>
     <w:p/>
+    <w:p>
+      <w:pPr>
+        <w:rPr>
+          <w:b/>
+          <w:bCs/>
+          <w:sz w:val="24"/>
+          <w:szCs w:val="24"/>
+          <w:u w:val="single"/>
+        </w:rPr>
+      </w:pPr>
+      <w:r>
+        <w:rPr>
+          <w:b/>
+          <w:bCs/>
+          <w:sz w:val="24"/>
+          <w:szCs w:val="24"/>
+          <w:u w:val="single"/>
+        </w:rPr>
+        <w:lastRenderedPageBreak/>
+        <w:t>Introduction</w:t>
+      </w:r>
+    </w:p>
+    <w:p>
+      <w:r>
+        <w:t xml:space="preserve">For this Cloud Application Development project, the task was to create </w:t>
+      </w:r>
+      <w:r>
+        <w:t xml:space="preserve">a web application in which was to be deployed on a </w:t>
+      </w:r>
+      <w:r>
+        <w:t>cloud-based</w:t>
+      </w:r>
+      <w:r>
+        <w:t xml:space="preserve"> platform. We are to pick a topic and then to choose a</w:t>
+      </w:r>
+      <w:r>
+        <w:t xml:space="preserve"> programming</w:t>
+      </w:r>
+      <w:r>
+        <w:t xml:space="preserve"> language and framework </w:t>
+      </w:r>
+      <w:r>
+        <w:t xml:space="preserve">in order to create this web application that is to be deployed to a cloud-based platform. </w:t>
+      </w:r>
+    </w:p>
+    <w:p>
+      <w:r>
+        <w:t xml:space="preserve">Once the topic, the programming language and framework has been chosen, </w:t>
+      </w:r>
+      <w:r>
+        <w:t>preparation is to be made</w:t>
+      </w:r>
+      <w:r>
+        <w:t xml:space="preserve"> in order to complete this project. The first step is to make at least one wireframe in order to design what the web application will look like.</w:t>
+      </w:r>
+      <w:r>
+        <w:t xml:space="preserve"> </w:t>
+      </w:r>
+      <w:r>
+        <w:t>This can be done using online tools or applications like Figma as an example.</w:t>
+      </w:r>
+    </w:p>
+    <w:p>
+      <w:r>
+        <w:t xml:space="preserve">The next step is to design a database so as to have an optimal database with no redundant data. </w:t>
+      </w:r>
+      <w:r>
+        <w:t xml:space="preserve">After the design of the database, the next step is to choose the language used to query the database via the use of </w:t>
+      </w:r>
+      <w:proofErr w:type="gramStart"/>
+      <w:r>
+        <w:t>object oriented</w:t>
+      </w:r>
+      <w:proofErr w:type="gramEnd"/>
+      <w:r>
+        <w:t xml:space="preserve"> programming. </w:t>
+      </w:r>
+      <w:r>
+        <w:t>Once that has been set up, choosing external libraries is to be next. To choose a library, a certain level of research is needed in order to use the external libraries that can be chosen.</w:t>
+      </w:r>
+      <w:r>
+        <w:t xml:space="preserve"> (</w:t>
+      </w:r>
+      <w:proofErr w:type="gramStart"/>
+      <w:r>
+        <w:t>add</w:t>
+      </w:r>
+      <w:proofErr w:type="gramEnd"/>
+      <w:r>
+        <w:t xml:space="preserve"> something about creating a gem)</w:t>
+      </w:r>
+    </w:p>
+    <w:p>
+      <w:r>
+        <w:t>The type of tests that are to be used is also needed to be decided upon in order to ensure that the web application works as intended.</w:t>
+      </w:r>
+    </w:p>
+    <w:p>
+      <w:r>
+        <w:t>Once all these steps are completed the next step is to create the web application in question and to choose a suitable</w:t>
+      </w:r>
+      <w:r>
+        <w:t xml:space="preserve"> cloud platform such as Heroku or Amazon Web Services.</w:t>
+      </w:r>
+    </w:p>
+    <w:p>
+      <w:r>
+        <w:rPr>
+          <w:noProof/>
+        </w:rPr>
+        <w:drawing>
+          <wp:inline distT="0" distB="0" distL="0" distR="0" wp14:anchorId="6BB6080B" wp14:editId="7A451DFE">
+            <wp:extent cx="6179820" cy="3476063"/>
+            <wp:effectExtent l="0" t="0" r="0" b="0"/>
+            <wp:docPr id="1" name="Picture 1" descr="Graphical user interface, text, application&#10;&#10;Description automatically generated"/>
+            <wp:cNvGraphicFramePr>
+              <a:graphicFrameLocks xmlns:a="http://schemas.openxmlformats.org/drawingml/2006/main" noChangeAspect="1"/>
+            </wp:cNvGraphicFramePr>
+            <a:graphic xmlns:a="http://schemas.openxmlformats.org/drawingml/2006/main">
+              <a:graphicData uri="http://schemas.openxmlformats.org/drawingml/2006/picture">
+                <pic:pic xmlns:pic="http://schemas.openxmlformats.org/drawingml/2006/picture">
+                  <pic:nvPicPr>
+                    <pic:cNvPr id="1" name="Picture 1" descr="Graphical user interface, text, application&#10;&#10;Description automatically generated"/>
+                    <pic:cNvPicPr/>
+                  </pic:nvPicPr>
+                  <pic:blipFill>
+                    <a:blip r:embed="rId8"/>
+                    <a:stretch>
+                      <a:fillRect/>
+                    </a:stretch>
+                  </pic:blipFill>
+                  <pic:spPr>
+                    <a:xfrm>
+                      <a:off x="0" y="0"/>
+                      <a:ext cx="6195314" cy="3484778"/>
+                    </a:xfrm>
+                    <a:prstGeom prst="rect">
+                      <a:avLst/>
+                    </a:prstGeom>
+                  </pic:spPr>
+                </pic:pic>
+              </a:graphicData>
+            </a:graphic>
+          </wp:inline>
+        </w:drawing>
+      </w:r>
+    </w:p>
+    <w:p>
+      <w:pPr>
+        <w:jc w:val="center"/>
+        <w:rPr>
+          <w:sz w:val="20"/>
+          <w:szCs w:val="20"/>
+        </w:rPr>
+      </w:pPr>
+      <w:r>
+        <w:rPr>
+          <w:sz w:val="20"/>
+          <w:szCs w:val="20"/>
+        </w:rPr>
+        <w:t>Screenshot of Heroku Website</w:t>
+      </w:r>
+    </w:p>
     <w:p/>
-    <w:p>
-      <w:pPr>
-        <w:rPr>
-          <w:b/>
-          <w:bCs/>
-          <w:sz w:val="40"/>
-          <w:szCs w:val="40"/>
-          <w:u w:val="single"/>
-        </w:rPr>
-      </w:pPr>
-    </w:p>
-    <w:p>
-      <w:pPr>
-        <w:rPr>
-          <w:b/>
-          <w:bCs/>
-          <w:sz w:val="40"/>
-          <w:szCs w:val="40"/>
-          <w:u w:val="single"/>
-        </w:rPr>
-      </w:pPr>
-    </w:p>
     <w:p>
       <w:pPr>
         <w:rPr>
@@ -478,10 +644,90 @@
       <w:pgSz w:w="11906" w:h="16838" w:code="9"/>
       <w:pgMar w:top="1440" w:right="1440" w:bottom="1440" w:left="1440" w:header="709" w:footer="709" w:gutter="0"/>
       <w:cols w:space="708"/>
+      <w:titlePg/>
       <w:docGrid w:linePitch="360"/>
     </w:sectPr>
   </w:body>
 </w:document>
+</file>
+
+<file path=word/endnotes.xml><?xml version="1.0" encoding="utf-8"?>
+<w:endnotes xmlns:wpc="http://schemas.microsoft.com/office/word/2010/wordprocessingCanvas" xmlns:cx="http://schemas.microsoft.com/office/drawing/2014/chartex" xmlns:cx1="http://schemas.microsoft.com/office/drawing/2015/9/8/chartex" xmlns:cx2="http://schemas.microsoft.com/office/drawing/2015/10/21/chartex" xmlns:cx3="http://schemas.microsoft.com/office/drawing/2016/5/9/chartex" xmlns:cx4="http://schemas.microsoft.com/office/drawing/2016/5/10/chartex" xmlns:cx5="http://schemas.microsoft.com/office/drawing/2016/5/11/chartex" xmlns:cx6="http://schemas.microsoft.com/office/drawing/2016/5/12/chartex" xmlns:cx7="http://schemas.microsoft.com/office/drawing/2016/5/13/chartex" xmlns:cx8="http://schemas.microsoft.com/office/drawing/2016/5/14/chartex" xmlns:mc="http://schemas.openxmlformats.org/markup-compatibility/2006" xmlns:aink="http://schemas.microsoft.com/office/drawing/2016/ink" xmlns:am3d="http://schemas.microsoft.com/office/drawing/2017/model3d" xmlns:o="urn:schemas-microsoft-com:office:office" xmlns:r="http://schemas.openxmlformats.org/officeDocument/2006/relationships" xmlns:m="http://schemas.openxmlformats.org/officeDocument/2006/math" xmlns:v="urn:schemas-microsoft-com:vml" xmlns:wp14="http://schemas.microsoft.com/office/word/2010/wordprocessingDrawing" xmlns:wp="http://schemas.openxmlformats.org/drawingml/2006/wordprocessingDrawing" xmlns:w10="urn:schemas-microsoft-com:office:word" xmlns:w="http://schemas.openxmlformats.org/wordprocessingml/2006/main" xmlns:w14="http://schemas.microsoft.com/office/word/2010/wordml" xmlns:w15="http://schemas.microsoft.com/office/word/2012/wordml" xmlns:w16cex="http://schemas.microsoft.com/office/word/2018/wordml/cex" xmlns:w16cid="http://schemas.microsoft.com/office/word/2016/wordml/cid" xmlns:w16="http://schemas.microsoft.com/office/word/2018/wordml" xmlns:w16sdtdh="http://schemas.microsoft.com/office/word/2020/wordml/sdtdatahash" xmlns:w16se="http://schemas.microsoft.com/office/word/2015/wordml/symex" xmlns:wpg="http://schemas.microsoft.com/office/word/2010/wordprocessingGroup" xmlns:wpi="http://schemas.microsoft.com/office/word/2010/wordprocessingInk" xmlns:wne="http://schemas.microsoft.com/office/word/2006/wordml" xmlns:wps="http://schemas.microsoft.com/office/word/2010/wordprocessingShape" mc:Ignorable="w14 w15 w16se w16cid w16 w16cex w16sdtdh wp14">
+  <w:endnote w:type="separator" w:id="-1">
+    <w:p>
+      <w:pPr>
+        <w:spacing w:after="0" w:line="240" w:lineRule="auto"/>
+      </w:pPr>
+      <w:r>
+        <w:separator/>
+      </w:r>
+    </w:p>
+  </w:endnote>
+  <w:endnote w:type="continuationSeparator" w:id="0">
+    <w:p>
+      <w:pPr>
+        <w:spacing w:after="0" w:line="240" w:lineRule="auto"/>
+      </w:pPr>
+      <w:r>
+        <w:continuationSeparator/>
+      </w:r>
+    </w:p>
+  </w:endnote>
+</w:endnotes>
+</file>
+
+<file path=word/footer1.xml><?xml version="1.0" encoding="utf-8"?>
+<w:ftr xmlns:wpc="http://schemas.microsoft.com/office/word/2010/wordprocessingCanvas" xmlns:cx="http://schemas.microsoft.com/office/drawing/2014/chartex" xmlns:cx1="http://schemas.microsoft.com/office/drawing/2015/9/8/chartex" xmlns:cx2="http://schemas.microsoft.com/office/drawing/2015/10/21/chartex" xmlns:cx3="http://schemas.microsoft.com/office/drawing/2016/5/9/chartex" xmlns:cx4="http://schemas.microsoft.com/office/drawing/2016/5/10/chartex" xmlns:cx5="http://schemas.microsoft.com/office/drawing/2016/5/11/chartex" xmlns:cx6="http://schemas.microsoft.com/office/drawing/2016/5/12/chartex" xmlns:cx7="http://schemas.microsoft.com/office/drawing/2016/5/13/chartex" xmlns:cx8="http://schemas.microsoft.com/office/drawing/2016/5/14/chartex" xmlns:mc="http://schemas.openxmlformats.org/markup-compatibility/2006" xmlns:aink="http://schemas.microsoft.com/office/drawing/2016/ink" xmlns:am3d="http://schemas.microsoft.com/office/drawing/2017/model3d" xmlns:o="urn:schemas-microsoft-com:office:office" xmlns:r="http://schemas.openxmlformats.org/officeDocument/2006/relationships" xmlns:m="http://schemas.openxmlformats.org/officeDocument/2006/math" xmlns:v="urn:schemas-microsoft-com:vml" xmlns:wp14="http://schemas.microsoft.com/office/word/2010/wordprocessingDrawing" xmlns:wp="http://schemas.openxmlformats.org/drawingml/2006/wordprocessingDrawing" xmlns:w10="urn:schemas-microsoft-com:office:word" xmlns:w="http://schemas.openxmlformats.org/wordprocessingml/2006/main" xmlns:w14="http://schemas.microsoft.com/office/word/2010/wordml" xmlns:w15="http://schemas.microsoft.com/office/word/2012/wordml" xmlns:w16cex="http://schemas.microsoft.com/office/word/2018/wordml/cex" xmlns:w16cid="http://schemas.microsoft.com/office/word/2016/wordml/cid" xmlns:w16="http://schemas.microsoft.com/office/word/2018/wordml" xmlns:w16sdtdh="http://schemas.microsoft.com/office/word/2020/wordml/sdtdatahash" xmlns:w16se="http://schemas.microsoft.com/office/word/2015/wordml/symex" xmlns:wpg="http://schemas.microsoft.com/office/word/2010/wordprocessingGroup" xmlns:wpi="http://schemas.microsoft.com/office/word/2010/wordprocessingInk" xmlns:wne="http://schemas.microsoft.com/office/word/2006/wordml" xmlns:wps="http://schemas.microsoft.com/office/word/2010/wordprocessingShape" mc:Ignorable="w14 w15 w16se w16cid w16 w16cex w16sdtdh wp14">
+  <w:p>
+    <w:pPr>
+      <w:pStyle w:val="Footer"/>
+      <w:pBdr>
+        <w:top w:val="single" w:sz="4" w:space="1" w:color="D9D9D9" w:themeColor="background1" w:themeShade="D9"/>
+      </w:pBdr>
+      <w:rPr>
+        <w:b/>
+        <w:bCs/>
+      </w:rPr>
+    </w:pPr>
+    <w:r>
+      <w:rPr>
+        <w:b/>
+        <w:bCs/>
+      </w:rPr>
+      <w:t>Page 1</w:t>
+    </w:r>
+  </w:p>
+  <w:p>
+    <w:pPr>
+      <w:pStyle w:val="Footer"/>
+    </w:pPr>
+  </w:p>
+</w:ftr>
+</file>
+
+<file path=word/footnotes.xml><?xml version="1.0" encoding="utf-8"?>
+<w:footnotes xmlns:wpc="http://schemas.microsoft.com/office/word/2010/wordprocessingCanvas" xmlns:cx="http://schemas.microsoft.com/office/drawing/2014/chartex" xmlns:cx1="http://schemas.microsoft.com/office/drawing/2015/9/8/chartex" xmlns:cx2="http://schemas.microsoft.com/office/drawing/2015/10/21/chartex" xmlns:cx3="http://schemas.microsoft.com/office/drawing/2016/5/9/chartex" xmlns:cx4="http://schemas.microsoft.com/office/drawing/2016/5/10/chartex" xmlns:cx5="http://schemas.microsoft.com/office/drawing/2016/5/11/chartex" xmlns:cx6="http://schemas.microsoft.com/office/drawing/2016/5/12/chartex" xmlns:cx7="http://schemas.microsoft.com/office/drawing/2016/5/13/chartex" xmlns:cx8="http://schemas.microsoft.com/office/drawing/2016/5/14/chartex" xmlns:mc="http://schemas.openxmlformats.org/markup-compatibility/2006" xmlns:aink="http://schemas.microsoft.com/office/drawing/2016/ink" xmlns:am3d="http://schemas.microsoft.com/office/drawing/2017/model3d" xmlns:o="urn:schemas-microsoft-com:office:office" xmlns:r="http://schemas.openxmlformats.org/officeDocument/2006/relationships" xmlns:m="http://schemas.openxmlformats.org/officeDocument/2006/math" xmlns:v="urn:schemas-microsoft-com:vml" xmlns:wp14="http://schemas.microsoft.com/office/word/2010/wordprocessingDrawing" xmlns:wp="http://schemas.openxmlformats.org/drawingml/2006/wordprocessingDrawing" xmlns:w10="urn:schemas-microsoft-com:office:word" xmlns:w="http://schemas.openxmlformats.org/wordprocessingml/2006/main" xmlns:w14="http://schemas.microsoft.com/office/word/2010/wordml" xmlns:w15="http://schemas.microsoft.com/office/word/2012/wordml" xmlns:w16cex="http://schemas.microsoft.com/office/word/2018/wordml/cex" xmlns:w16cid="http://schemas.microsoft.com/office/word/2016/wordml/cid" xmlns:w16="http://schemas.microsoft.com/office/word/2018/wordml" xmlns:w16sdtdh="http://schemas.microsoft.com/office/word/2020/wordml/sdtdatahash" xmlns:w16se="http://schemas.microsoft.com/office/word/2015/wordml/symex" xmlns:wpg="http://schemas.microsoft.com/office/word/2010/wordprocessingGroup" xmlns:wpi="http://schemas.microsoft.com/office/word/2010/wordprocessingInk" xmlns:wne="http://schemas.microsoft.com/office/word/2006/wordml" xmlns:wps="http://schemas.microsoft.com/office/word/2010/wordprocessingShape" mc:Ignorable="w14 w15 w16se w16cid w16 w16cex w16sdtdh wp14">
+  <w:footnote w:type="separator" w:id="-1">
+    <w:p>
+      <w:pPr>
+        <w:spacing w:after="0" w:line="240" w:lineRule="auto"/>
+      </w:pPr>
+      <w:r>
+        <w:separator/>
+      </w:r>
+    </w:p>
+  </w:footnote>
+  <w:footnote w:type="continuationSeparator" w:id="0">
+    <w:p>
+      <w:pPr>
+        <w:spacing w:after="0" w:line="240" w:lineRule="auto"/>
+      </w:pPr>
+      <w:r>
+        <w:continuationSeparator/>
+      </w:r>
+    </w:p>
+  </w:footnote>
+</w:footnotes>
 </file>
 
 <file path=word/numbering.xml><?xml version="1.0" encoding="utf-8"?>
@@ -1018,6 +1264,50 @@
       <w:contextualSpacing/>
     </w:pPr>
   </w:style>
+  <w:style w:type="paragraph" w:styleId="Header">
+    <w:name w:val="header"/>
+    <w:basedOn w:val="Normal"/>
+    <w:link w:val="HeaderChar"/>
+    <w:uiPriority w:val="99"/>
+    <w:unhideWhenUsed/>
+    <w:rsid w:val="0012740D"/>
+    <w:pPr>
+      <w:tabs>
+        <w:tab w:val="center" w:pos="4513"/>
+        <w:tab w:val="right" w:pos="9026"/>
+      </w:tabs>
+      <w:spacing w:after="0" w:line="240" w:lineRule="auto"/>
+    </w:pPr>
+  </w:style>
+  <w:style w:type="character" w:customStyle="1" w:styleId="HeaderChar">
+    <w:name w:val="Header Char"/>
+    <w:basedOn w:val="DefaultParagraphFont"/>
+    <w:link w:val="Header"/>
+    <w:uiPriority w:val="99"/>
+    <w:rsid w:val="0012740D"/>
+  </w:style>
+  <w:style w:type="paragraph" w:styleId="Footer">
+    <w:name w:val="footer"/>
+    <w:basedOn w:val="Normal"/>
+    <w:link w:val="FooterChar"/>
+    <w:uiPriority w:val="99"/>
+    <w:unhideWhenUsed/>
+    <w:rsid w:val="0012740D"/>
+    <w:pPr>
+      <w:tabs>
+        <w:tab w:val="center" w:pos="4513"/>
+        <w:tab w:val="right" w:pos="9026"/>
+      </w:tabs>
+      <w:spacing w:after="0" w:line="240" w:lineRule="auto"/>
+    </w:pPr>
+  </w:style>
+  <w:style w:type="character" w:customStyle="1" w:styleId="FooterChar">
+    <w:name w:val="Footer Char"/>
+    <w:basedOn w:val="DefaultParagraphFont"/>
+    <w:link w:val="Footer"/>
+    <w:uiPriority w:val="99"/>
+    <w:rsid w:val="0012740D"/>
+  </w:style>
 </w:styles>
 </file>
 

</xml_diff>

<commit_message>
started 2nd page of report
</commit_message>
<xml_diff>
--- a/x21118701_report.docx
+++ b/x21118701_report.docx
@@ -158,23 +158,14 @@
           <w:sz w:val="28"/>
           <w:szCs w:val="28"/>
         </w:rPr>
-        <w:t>………………………………………………………………………………………</w:t>
-      </w:r>
-      <w:proofErr w:type="gramStart"/>
-      <w:r>
-        <w:rPr>
-          <w:sz w:val="28"/>
-          <w:szCs w:val="28"/>
-        </w:rPr>
-        <w:t>…..</w:t>
-      </w:r>
-      <w:proofErr w:type="gramEnd"/>
-      <w:r>
-        <w:rPr>
-          <w:sz w:val="28"/>
-          <w:szCs w:val="28"/>
-        </w:rPr>
-        <w:t>1</w:t>
+        <w:t>…………………………………………………………………………………………..</w:t>
+      </w:r>
+      <w:r>
+        <w:rPr>
+          <w:sz w:val="28"/>
+          <w:szCs w:val="28"/>
+        </w:rPr>
+        <w:t>2</w:t>
       </w:r>
     </w:p>
     <w:p>
@@ -476,29 +467,13 @@
         <w:t xml:space="preserve">The next step is to design a database so as to have an optimal database with no redundant data. </w:t>
       </w:r>
       <w:r>
-        <w:t xml:space="preserve">After the design of the database, the next step is to choose the language used to query the database via the use of </w:t>
-      </w:r>
-      <w:proofErr w:type="gramStart"/>
-      <w:r>
-        <w:t>object oriented</w:t>
-      </w:r>
-      <w:proofErr w:type="gramEnd"/>
-      <w:r>
-        <w:t xml:space="preserve"> programming. </w:t>
+        <w:t xml:space="preserve">After the design of the database, the next step is to choose the language used to query the database via the use of object oriented programming. </w:t>
       </w:r>
       <w:r>
         <w:t>Once that has been set up, choosing external libraries is to be next. To choose a library, a certain level of research is needed in order to use the external libraries that can be chosen.</w:t>
       </w:r>
       <w:r>
-        <w:t xml:space="preserve"> (</w:t>
-      </w:r>
-      <w:proofErr w:type="gramStart"/>
-      <w:r>
-        <w:t>add</w:t>
-      </w:r>
-      <w:proofErr w:type="gramEnd"/>
-      <w:r>
-        <w:t xml:space="preserve"> something about creating a gem)</w:t>
+        <w:t xml:space="preserve"> (add something about creating a gem)</w:t>
       </w:r>
     </w:p>
     <w:p>
@@ -600,6 +575,60 @@
         <w:rPr>
           <w:b/>
           <w:bCs/>
+          <w:sz w:val="24"/>
+          <w:szCs w:val="24"/>
+          <w:u w:val="single"/>
+        </w:rPr>
+      </w:pPr>
+      <w:r>
+        <w:rPr>
+          <w:b/>
+          <w:bCs/>
+          <w:sz w:val="24"/>
+          <w:szCs w:val="24"/>
+          <w:u w:val="single"/>
+        </w:rPr>
+        <w:lastRenderedPageBreak/>
+        <w:t>Purpose</w:t>
+      </w:r>
+    </w:p>
+    <w:p>
+      <w:r>
+        <w:t>The purpose of this web application is to create a website that a person can go to and simply add a band or an artist to a database so that other people can look at bands and artists that other people have recommended to listen to.</w:t>
+      </w:r>
+      <w:r>
+        <w:t xml:space="preserve"> One advantage to this music recommendation site is that there is no need to register and only the band’s name or the artists name and the genre of music is needed.</w:t>
+      </w:r>
+    </w:p>
+    <w:p>
+      <w:r>
+        <w:t>This type of web application was chosen with the goal of creating a non-committal and simple website that someone can just enter a band’s or artists details or check out the other bands and artists that people have recommended.</w:t>
+      </w:r>
+    </w:p>
+    <w:p>
+      <w:r>
+        <w:t>While it is understood that there are other websites that also recommend music such as Gnoosic (screenshot shown below), it felt like that there that some effort is involved in getting those music recommendations</w:t>
+      </w:r>
+      <w:r>
+        <w:t xml:space="preserve"> such as Gnoosic would ask a series of questions</w:t>
+      </w:r>
+    </w:p>
+    <w:p>
+      <w:pPr>
+        <w:rPr>
+          <w:b/>
+          <w:bCs/>
+          <w:sz w:val="40"/>
+          <w:szCs w:val="40"/>
+          <w:u w:val="single"/>
+        </w:rPr>
+      </w:pPr>
+    </w:p>
+    <w:p>
+      <w:pPr>
+        <w:rPr>
+          <w:b/>
+          <w:bCs/>
           <w:sz w:val="40"/>
           <w:szCs w:val="40"/>
           <w:u w:val="single"/>
@@ -643,6 +672,7 @@
     <w:sectPr>
       <w:pgSz w:w="11906" w:h="16838" w:code="9"/>
       <w:pgMar w:top="1440" w:right="1440" w:bottom="1440" w:left="1440" w:header="709" w:footer="709" w:gutter="0"/>
+      <w:pgNumType w:start="1"/>
       <w:cols w:space="708"/>
       <w:titlePg/>
       <w:docGrid w:linePitch="360"/>
@@ -678,25 +708,49 @@
 
 <file path=word/footer1.xml><?xml version="1.0" encoding="utf-8"?>
 <w:ftr xmlns:wpc="http://schemas.microsoft.com/office/word/2010/wordprocessingCanvas" xmlns:cx="http://schemas.microsoft.com/office/drawing/2014/chartex" xmlns:cx1="http://schemas.microsoft.com/office/drawing/2015/9/8/chartex" xmlns:cx2="http://schemas.microsoft.com/office/drawing/2015/10/21/chartex" xmlns:cx3="http://schemas.microsoft.com/office/drawing/2016/5/9/chartex" xmlns:cx4="http://schemas.microsoft.com/office/drawing/2016/5/10/chartex" xmlns:cx5="http://schemas.microsoft.com/office/drawing/2016/5/11/chartex" xmlns:cx6="http://schemas.microsoft.com/office/drawing/2016/5/12/chartex" xmlns:cx7="http://schemas.microsoft.com/office/drawing/2016/5/13/chartex" xmlns:cx8="http://schemas.microsoft.com/office/drawing/2016/5/14/chartex" xmlns:mc="http://schemas.openxmlformats.org/markup-compatibility/2006" xmlns:aink="http://schemas.microsoft.com/office/drawing/2016/ink" xmlns:am3d="http://schemas.microsoft.com/office/drawing/2017/model3d" xmlns:o="urn:schemas-microsoft-com:office:office" xmlns:r="http://schemas.openxmlformats.org/officeDocument/2006/relationships" xmlns:m="http://schemas.openxmlformats.org/officeDocument/2006/math" xmlns:v="urn:schemas-microsoft-com:vml" xmlns:wp14="http://schemas.microsoft.com/office/word/2010/wordprocessingDrawing" xmlns:wp="http://schemas.openxmlformats.org/drawingml/2006/wordprocessingDrawing" xmlns:w10="urn:schemas-microsoft-com:office:word" xmlns:w="http://schemas.openxmlformats.org/wordprocessingml/2006/main" xmlns:w14="http://schemas.microsoft.com/office/word/2010/wordml" xmlns:w15="http://schemas.microsoft.com/office/word/2012/wordml" xmlns:w16cex="http://schemas.microsoft.com/office/word/2018/wordml/cex" xmlns:w16cid="http://schemas.microsoft.com/office/word/2016/wordml/cid" xmlns:w16="http://schemas.microsoft.com/office/word/2018/wordml" xmlns:w16sdtdh="http://schemas.microsoft.com/office/word/2020/wordml/sdtdatahash" xmlns:w16se="http://schemas.microsoft.com/office/word/2015/wordml/symex" xmlns:wpg="http://schemas.microsoft.com/office/word/2010/wordprocessingGroup" xmlns:wpi="http://schemas.microsoft.com/office/word/2010/wordprocessingInk" xmlns:wne="http://schemas.microsoft.com/office/word/2006/wordml" xmlns:wps="http://schemas.microsoft.com/office/word/2010/wordprocessingShape" mc:Ignorable="w14 w15 w16se w16cid w16 w16cex w16sdtdh wp14">
-  <w:p>
-    <w:pPr>
-      <w:pStyle w:val="Footer"/>
-      <w:pBdr>
-        <w:top w:val="single" w:sz="4" w:space="1" w:color="D9D9D9" w:themeColor="background1" w:themeShade="D9"/>
-      </w:pBdr>
+  <w:sdt>
+    <w:sdtPr>
+      <w:id w:val="1930613799"/>
+      <w:docPartObj>
+        <w:docPartGallery w:val="Page Numbers (Bottom of Page)"/>
+        <w:docPartUnique/>
+      </w:docPartObj>
+    </w:sdtPr>
+    <w:sdtEndPr>
       <w:rPr>
-        <w:b/>
-        <w:bCs/>
+        <w:noProof/>
       </w:rPr>
-    </w:pPr>
-    <w:r>
-      <w:rPr>
-        <w:b/>
-        <w:bCs/>
-      </w:rPr>
-      <w:t>Page 1</w:t>
-    </w:r>
-  </w:p>
+    </w:sdtEndPr>
+    <w:sdtContent>
+      <w:p>
+        <w:pPr>
+          <w:pStyle w:val="Footer"/>
+          <w:jc w:val="center"/>
+        </w:pPr>
+        <w:r>
+          <w:fldChar w:fldCharType="begin"/>
+        </w:r>
+        <w:r>
+          <w:instrText xml:space="preserve"> PAGE   \* MERGEFORMAT </w:instrText>
+        </w:r>
+        <w:r>
+          <w:fldChar w:fldCharType="separate"/>
+        </w:r>
+        <w:r>
+          <w:rPr>
+            <w:noProof/>
+          </w:rPr>
+          <w:t>2</w:t>
+        </w:r>
+        <w:r>
+          <w:rPr>
+            <w:noProof/>
+          </w:rPr>
+          <w:fldChar w:fldCharType="end"/>
+        </w:r>
+      </w:p>
+    </w:sdtContent>
+  </w:sdt>
   <w:p>
     <w:pPr>
       <w:pStyle w:val="Footer"/>
@@ -1308,6 +1362,14 @@
     <w:uiPriority w:val="99"/>
     <w:rsid w:val="0012740D"/>
   </w:style>
+  <w:style w:type="character" w:styleId="PageNumber">
+    <w:name w:val="page number"/>
+    <w:basedOn w:val="DefaultParagraphFont"/>
+    <w:uiPriority w:val="99"/>
+    <w:semiHidden/>
+    <w:unhideWhenUsed/>
+    <w:rsid w:val="007E706E"/>
+  </w:style>
 </w:styles>
 </file>
 

</xml_diff>

<commit_message>
finished 2nd page of report
</commit_message>
<xml_diff>
--- a/x21118701_report.docx
+++ b/x21118701_report.docx
@@ -467,13 +467,25 @@
         <w:t xml:space="preserve">The next step is to design a database so as to have an optimal database with no redundant data. </w:t>
       </w:r>
       <w:r>
-        <w:t xml:space="preserve">After the design of the database, the next step is to choose the language used to query the database via the use of object oriented programming. </w:t>
+        <w:t xml:space="preserve">After the design of the database, the next step is to choose the language used to query the database via the use of </w:t>
+      </w:r>
+      <w:r>
+        <w:t>object-oriented</w:t>
+      </w:r>
+      <w:r>
+        <w:t xml:space="preserve"> programming. </w:t>
       </w:r>
       <w:r>
         <w:t>Once that has been set up, choosing external libraries is to be next. To choose a library, a certain level of research is needed in order to use the external libraries that can be chosen.</w:t>
       </w:r>
       <w:r>
-        <w:t xml:space="preserve"> (add something about creating a gem)</w:t>
+        <w:t xml:space="preserve"> (</w:t>
+      </w:r>
+      <w:r>
+        <w:t>Add</w:t>
+      </w:r>
+      <w:r>
+        <w:t xml:space="preserve"> something about creating a gem)</w:t>
       </w:r>
     </w:p>
     <w:p>
@@ -602,7 +614,13 @@
     </w:p>
     <w:p>
       <w:r>
-        <w:t>This type of web application was chosen with the goal of creating a non-committal and simple website that someone can just enter a band’s or artists details or check out the other bands and artists that people have recommended.</w:t>
+        <w:t xml:space="preserve">This type of web application was chosen with the goal of creating a non-committal and simple website that someone can just enter a </w:t>
+      </w:r>
+      <w:r>
+        <w:t>bands</w:t>
+      </w:r>
+      <w:r>
+        <w:t xml:space="preserve"> or artists details or check out the other bands and artists that people have recommended.</w:t>
       </w:r>
     </w:p>
     <w:p>
@@ -611,6 +629,64 @@
       </w:r>
       <w:r>
         <w:t xml:space="preserve"> such as Gnoosic would ask a series of questions</w:t>
+      </w:r>
+      <w:r>
+        <w:t xml:space="preserve"> before you get a music recommendation of a band or an artist and it seems to be one at a time.</w:t>
+      </w:r>
+    </w:p>
+    <w:p>
+      <w:r>
+        <w:rPr>
+          <w:noProof/>
+        </w:rPr>
+        <w:drawing>
+          <wp:inline distT="0" distB="0" distL="0" distR="0" wp14:anchorId="589048FD" wp14:editId="7F6A6CF5">
+            <wp:extent cx="6136640" cy="3855720"/>
+            <wp:effectExtent l="0" t="0" r="0" b="0"/>
+            <wp:docPr id="2" name="Picture 2" descr="Graphical user interface, text, application&#10;&#10;Description automatically generated"/>
+            <wp:cNvGraphicFramePr>
+              <a:graphicFrameLocks xmlns:a="http://schemas.openxmlformats.org/drawingml/2006/main" noChangeAspect="1"/>
+            </wp:cNvGraphicFramePr>
+            <a:graphic xmlns:a="http://schemas.openxmlformats.org/drawingml/2006/main">
+              <a:graphicData uri="http://schemas.openxmlformats.org/drawingml/2006/picture">
+                <pic:pic xmlns:pic="http://schemas.openxmlformats.org/drawingml/2006/picture">
+                  <pic:nvPicPr>
+                    <pic:cNvPr id="2" name="Picture 2" descr="Graphical user interface, text, application&#10;&#10;Description automatically generated"/>
+                    <pic:cNvPicPr/>
+                  </pic:nvPicPr>
+                  <pic:blipFill>
+                    <a:blip r:embed="rId9"/>
+                    <a:stretch>
+                      <a:fillRect/>
+                    </a:stretch>
+                  </pic:blipFill>
+                  <pic:spPr>
+                    <a:xfrm>
+                      <a:off x="0" y="0"/>
+                      <a:ext cx="6141598" cy="3858835"/>
+                    </a:xfrm>
+                    <a:prstGeom prst="rect">
+                      <a:avLst/>
+                    </a:prstGeom>
+                  </pic:spPr>
+                </pic:pic>
+              </a:graphicData>
+            </a:graphic>
+          </wp:inline>
+        </w:drawing>
+      </w:r>
+    </w:p>
+    <w:p>
+      <w:pPr>
+        <w:jc w:val="center"/>
+      </w:pPr>
+      <w:r>
+        <w:t>(Screenshot of Gnoosic homepage)</w:t>
+      </w:r>
+    </w:p>
+    <w:p>
+      <w:r>
+        <w:t>In order to create a music recommendation website, the Ruby programming language and the framework Ruby on Rails 7 were chosen to be the tools to create this web application.</w:t>
       </w:r>
     </w:p>
     <w:p>

</xml_diff>

<commit_message>
added 2 more pages to report
</commit_message>
<xml_diff>
--- a/x21118701_report.docx
+++ b/x21118701_report.docx
@@ -188,6 +188,13 @@
         </w:rPr>
         <w:t>Purpose</w:t>
       </w:r>
+      <w:r>
+        <w:rPr>
+          <w:sz w:val="28"/>
+          <w:szCs w:val="28"/>
+        </w:rPr>
+        <w:t xml:space="preserve">………………………………………………………………………………………………….3 </w:t>
+      </w:r>
     </w:p>
     <w:p>
       <w:pPr>
@@ -208,6 +215,13 @@
           <w:szCs w:val="28"/>
         </w:rPr>
         <w:t>Design</w:t>
+      </w:r>
+      <w:r>
+        <w:rPr>
+          <w:sz w:val="28"/>
+          <w:szCs w:val="28"/>
+        </w:rPr>
+        <w:t xml:space="preserve"> and Planning………………………………………………………………………………4</w:t>
       </w:r>
     </w:p>
     <w:p>
@@ -727,12 +741,257 @@
         <w:rPr>
           <w:b/>
           <w:bCs/>
-          <w:sz w:val="40"/>
-          <w:szCs w:val="40"/>
-          <w:u w:val="single"/>
-        </w:rPr>
-      </w:pPr>
-    </w:p>
+          <w:sz w:val="24"/>
+          <w:szCs w:val="24"/>
+          <w:u w:val="single"/>
+        </w:rPr>
+      </w:pPr>
+    </w:p>
+    <w:p>
+      <w:pPr>
+        <w:rPr>
+          <w:b/>
+          <w:bCs/>
+          <w:sz w:val="24"/>
+          <w:szCs w:val="24"/>
+          <w:u w:val="single"/>
+        </w:rPr>
+      </w:pPr>
+      <w:r>
+        <w:rPr>
+          <w:b/>
+          <w:bCs/>
+          <w:sz w:val="24"/>
+          <w:szCs w:val="24"/>
+          <w:u w:val="single"/>
+        </w:rPr>
+        <w:lastRenderedPageBreak/>
+        <w:t>Design and Planning</w:t>
+      </w:r>
+    </w:p>
+    <w:p>
+      <w:r>
+        <w:t xml:space="preserve">Before attempting to create this web application of a music recommendation site, a certain level of planning is needed. </w:t>
+      </w:r>
+      <w:r>
+        <w:t>To plan for this web application, a use case diagram and entity relation diagram was created.</w:t>
+      </w:r>
+    </w:p>
+    <w:p>
+      <w:r>
+        <w:rPr>
+          <w:noProof/>
+        </w:rPr>
+        <w:drawing>
+          <wp:inline distT="0" distB="0" distL="0" distR="0" wp14:anchorId="67479FB4" wp14:editId="1A2705B2">
+            <wp:extent cx="6042587" cy="3688080"/>
+            <wp:effectExtent l="0" t="0" r="0" b="7620"/>
+            <wp:docPr id="3" name="Picture 3" descr="Diagram&#10;&#10;Description automatically generated"/>
+            <wp:cNvGraphicFramePr>
+              <a:graphicFrameLocks xmlns:a="http://schemas.openxmlformats.org/drawingml/2006/main" noChangeAspect="1"/>
+            </wp:cNvGraphicFramePr>
+            <a:graphic xmlns:a="http://schemas.openxmlformats.org/drawingml/2006/main">
+              <a:graphicData uri="http://schemas.openxmlformats.org/drawingml/2006/picture">
+                <pic:pic xmlns:pic="http://schemas.openxmlformats.org/drawingml/2006/picture">
+                  <pic:nvPicPr>
+                    <pic:cNvPr id="3" name="Picture 3" descr="Diagram&#10;&#10;Description automatically generated"/>
+                    <pic:cNvPicPr/>
+                  </pic:nvPicPr>
+                  <pic:blipFill>
+                    <a:blip r:embed="rId10">
+                      <a:extLst>
+                        <a:ext uri="{28A0092B-C50C-407E-A947-70E740481C1C}">
+                          <a14:useLocalDpi xmlns:a14="http://schemas.microsoft.com/office/drawing/2010/main" val="0"/>
+                        </a:ext>
+                      </a:extLst>
+                    </a:blip>
+                    <a:stretch>
+                      <a:fillRect/>
+                    </a:stretch>
+                  </pic:blipFill>
+                  <pic:spPr>
+                    <a:xfrm>
+                      <a:off x="0" y="0"/>
+                      <a:ext cx="6048948" cy="3691962"/>
+                    </a:xfrm>
+                    <a:prstGeom prst="rect">
+                      <a:avLst/>
+                    </a:prstGeom>
+                  </pic:spPr>
+                </pic:pic>
+              </a:graphicData>
+            </a:graphic>
+          </wp:inline>
+        </w:drawing>
+      </w:r>
+    </w:p>
+    <w:p>
+      <w:pPr>
+        <w:jc w:val="center"/>
+      </w:pPr>
+      <w:r>
+        <w:t>(Use Case Diagram for web application, created using Visual Paradigm)</w:t>
+      </w:r>
+    </w:p>
+    <w:p>
+      <w:r>
+        <w:t>For the use case diagram above, a user (represented by Actor) would visit the site</w:t>
+      </w:r>
+      <w:r>
+        <w:t xml:space="preserve"> and then visit the Band list webpage and/or add a new band to the listing.</w:t>
+      </w:r>
+      <w:r>
+        <w:t xml:space="preserve"> Checking the list of bands and adding a new band are not always going to happen as the user may just visit the homepage.</w:t>
+      </w:r>
+    </w:p>
+    <w:p>
+      <w:r>
+        <w:t>In regard to</w:t>
+      </w:r>
+      <w:r>
+        <w:t xml:space="preserve"> the web application receiving and showing band and artists, the web application would need to interact with a database.</w:t>
+      </w:r>
+      <w:r>
+        <w:t xml:space="preserve"> Therefore, a database </w:t>
+      </w:r>
+      <w:r>
+        <w:t xml:space="preserve">table </w:t>
+      </w:r>
+      <w:r>
+        <w:t xml:space="preserve">needs to be designed to </w:t>
+      </w:r>
+      <w:r>
+        <w:t>give the web application the ability to receive and show bands and artists.</w:t>
+      </w:r>
+    </w:p>
+    <w:p>
+      <w:r>
+        <w:t>To design a database</w:t>
+      </w:r>
+      <w:r>
+        <w:t xml:space="preserve"> </w:t>
+      </w:r>
+      <w:r>
+        <w:t xml:space="preserve">table, the types of data required needs to be decided. </w:t>
+      </w:r>
+      <w:r>
+        <w:t xml:space="preserve">In the end, it was decided to have five attributes and one of the attributes will be </w:t>
+      </w:r>
+      <w:r>
+        <w:t>auto incremented</w:t>
+      </w:r>
+      <w:r>
+        <w:t xml:space="preserve">. </w:t>
+      </w:r>
+      <w:r>
+        <w:t xml:space="preserve">The attributes are: ID, Name, Country, Members and Genre. The ID and Members attributes require integer data while the rest are string data. </w:t>
+      </w:r>
+      <w:r>
+        <w:t>The Name attribute accepts the name of the band or artist. The Country attribute accepts the country of origin of the band or artist. The Members attribute accepts the number of members in the band and the Genre attribute accepts the music genre.</w:t>
+      </w:r>
+    </w:p>
+    <w:p>
+      <w:r>
+        <w:t xml:space="preserve">When a user enters data, only the Name and Genre attributes are </w:t>
+      </w:r>
+      <w:r>
+        <w:t>required,</w:t>
+      </w:r>
+      <w:r>
+        <w:t xml:space="preserve"> and the minimum number of members will be 1.</w:t>
+      </w:r>
+      <w:r>
+        <w:t xml:space="preserve"> The entity relationship diagram is on the next page.</w:t>
+      </w:r>
+    </w:p>
+    <w:p/>
+    <w:p/>
+    <w:p/>
+    <w:p>
+      <w:r>
+        <w:rPr>
+          <w:noProof/>
+        </w:rPr>
+        <w:lastRenderedPageBreak/>
+        <w:drawing>
+          <wp:inline distT="0" distB="0" distL="0" distR="0" wp14:anchorId="18F920D6" wp14:editId="066657B6">
+            <wp:extent cx="6286500" cy="4550758"/>
+            <wp:effectExtent l="0" t="0" r="0" b="2540"/>
+            <wp:docPr id="4" name="Picture 4" descr="Diagram&#10;&#10;Description automatically generated"/>
+            <wp:cNvGraphicFramePr>
+              <a:graphicFrameLocks xmlns:a="http://schemas.openxmlformats.org/drawingml/2006/main" noChangeAspect="1"/>
+            </wp:cNvGraphicFramePr>
+            <a:graphic xmlns:a="http://schemas.openxmlformats.org/drawingml/2006/main">
+              <a:graphicData uri="http://schemas.openxmlformats.org/drawingml/2006/picture">
+                <pic:pic xmlns:pic="http://schemas.openxmlformats.org/drawingml/2006/picture">
+                  <pic:nvPicPr>
+                    <pic:cNvPr id="4" name="Picture 4" descr="Diagram&#10;&#10;Description automatically generated"/>
+                    <pic:cNvPicPr/>
+                  </pic:nvPicPr>
+                  <pic:blipFill>
+                    <a:blip r:embed="rId11">
+                      <a:extLst>
+                        <a:ext uri="{28A0092B-C50C-407E-A947-70E740481C1C}">
+                          <a14:useLocalDpi xmlns:a14="http://schemas.microsoft.com/office/drawing/2010/main" val="0"/>
+                        </a:ext>
+                      </a:extLst>
+                    </a:blip>
+                    <a:stretch>
+                      <a:fillRect/>
+                    </a:stretch>
+                  </pic:blipFill>
+                  <pic:spPr>
+                    <a:xfrm>
+                      <a:off x="0" y="0"/>
+                      <a:ext cx="6319355" cy="4574542"/>
+                    </a:xfrm>
+                    <a:prstGeom prst="rect">
+                      <a:avLst/>
+                    </a:prstGeom>
+                  </pic:spPr>
+                </pic:pic>
+              </a:graphicData>
+            </a:graphic>
+          </wp:inline>
+        </w:drawing>
+      </w:r>
+    </w:p>
+    <w:p>
+      <w:pPr>
+        <w:jc w:val="center"/>
+      </w:pPr>
+      <w:r>
+        <w:t>(Entity Relationship diagram of Band table)</w:t>
+      </w:r>
+    </w:p>
+    <w:p>
+      <w:r>
+        <w:t>After the database has been designed, the next step is to design a general layout of what the web application will look like.</w:t>
+      </w:r>
+      <w:r>
+        <w:t xml:space="preserve"> To design the general layout of the web application an application called Figma was used.</w:t>
+      </w:r>
+      <w:r>
+        <w:t xml:space="preserve"> </w:t>
+      </w:r>
+    </w:p>
+    <w:p>
+      <w:r>
+        <w:t>It was decided to create three wireframes to outline the general layout of each web page of the music recommendation web application</w:t>
+      </w:r>
+      <w:r>
+        <w:t xml:space="preserve"> to make a total of 3 web pages. The three web pages will be the homepage, the band and artist listings page and a web page that deals with the addition of new bands and artists.</w:t>
+      </w:r>
+    </w:p>
+    <w:p>
+      <w:r>
+        <w:t xml:space="preserve">The homepage is an introduction to the music recommendation web application that describes what the web application is and what it does. </w:t>
+      </w:r>
+      <w:r>
+        <w:t>The band and artist listings page lists all the artists and bands that other users have recommended starting with the most recently added band or artist. The list of bands and artists show the name of the band or artist, the country of origin, the number of members and the music genre that the band or artist plays.</w:t>
+      </w:r>
+    </w:p>
+    <w:p/>
     <w:p>
       <w:pPr>
         <w:jc w:val="center"/>
@@ -951,7 +1210,7 @@
       </w:pPr>
     </w:lvl>
   </w:abstractNum>
-  <w:num w:numId="1">
+  <w:num w:numId="1" w16cid:durableId="124154935">
     <w:abstractNumId w:val="0"/>
   </w:num>
 </w:numbering>
@@ -1359,7 +1618,6 @@
   <w:style w:type="character" w:default="1" w:styleId="DefaultParagraphFont">
     <w:name w:val="Default Paragraph Font"/>
     <w:uiPriority w:val="1"/>
-    <w:semiHidden/>
     <w:unhideWhenUsed/>
   </w:style>
   <w:style w:type="table" w:default="1" w:styleId="TableNormal">

</xml_diff>

<commit_message>
added more to report and made slideshow show on all pages
</commit_message>
<xml_diff>
--- a/x21118701_report.docx
+++ b/x21118701_report.docx
@@ -243,6 +243,20 @@
           <w:szCs w:val="28"/>
         </w:rPr>
         <w:t>Homepage</w:t>
+      </w:r>
+      <w:r>
+        <w:rPr>
+          <w:sz w:val="28"/>
+          <w:szCs w:val="28"/>
+        </w:rPr>
+        <w:t>……………………………………………………………………………………………..</w:t>
+      </w:r>
+      <w:r>
+        <w:rPr>
+          <w:sz w:val="28"/>
+          <w:szCs w:val="28"/>
+        </w:rPr>
+        <w:t>7</w:t>
       </w:r>
     </w:p>
     <w:p>
@@ -977,7 +991,13 @@
     </w:p>
     <w:p>
       <w:r>
-        <w:t>It was decided to create three wireframes to outline the general layout of each web page of the music recommendation web application</w:t>
+        <w:t xml:space="preserve">It was decided to create </w:t>
+      </w:r>
+      <w:r>
+        <w:t>a</w:t>
+      </w:r>
+      <w:r>
+        <w:t xml:space="preserve"> wireframe to outline the general layout of each web page of the music recommendation web application</w:t>
       </w:r>
       <w:r>
         <w:t xml:space="preserve"> to make a total of 3 web pages. The three web pages will be the homepage, the band and artist listings page and a web page that deals with the addition of new bands and artists.</w:t>
@@ -991,18 +1011,329 @@
         <w:t>The band and artist listings page lists all the artists and bands that other users have recommended starting with the most recently added band or artist. The list of bands and artists show the name of the band or artist, the country of origin, the number of members and the music genre that the band or artist plays.</w:t>
       </w:r>
     </w:p>
+    <w:p>
+      <w:r>
+        <w:rPr>
+          <w:noProof/>
+        </w:rPr>
+        <w:lastRenderedPageBreak/>
+        <w:drawing>
+          <wp:inline distT="0" distB="0" distL="0" distR="0" wp14:anchorId="054612A7" wp14:editId="31E44671">
+            <wp:extent cx="5988685" cy="7513320"/>
+            <wp:effectExtent l="0" t="0" r="0" b="0"/>
+            <wp:docPr id="5" name="Picture 5" descr="A picture containing diagram&#10;&#10;Description automatically generated"/>
+            <wp:cNvGraphicFramePr>
+              <a:graphicFrameLocks xmlns:a="http://schemas.openxmlformats.org/drawingml/2006/main" noChangeAspect="1"/>
+            </wp:cNvGraphicFramePr>
+            <a:graphic xmlns:a="http://schemas.openxmlformats.org/drawingml/2006/main">
+              <a:graphicData uri="http://schemas.openxmlformats.org/drawingml/2006/picture">
+                <pic:pic xmlns:pic="http://schemas.openxmlformats.org/drawingml/2006/picture">
+                  <pic:nvPicPr>
+                    <pic:cNvPr id="5" name="Picture 5" descr="A picture containing diagram&#10;&#10;Description automatically generated"/>
+                    <pic:cNvPicPr/>
+                  </pic:nvPicPr>
+                  <pic:blipFill>
+                    <a:blip r:embed="rId12"/>
+                    <a:stretch>
+                      <a:fillRect/>
+                    </a:stretch>
+                  </pic:blipFill>
+                  <pic:spPr>
+                    <a:xfrm>
+                      <a:off x="0" y="0"/>
+                      <a:ext cx="6025771" cy="7559848"/>
+                    </a:xfrm>
+                    <a:prstGeom prst="rect">
+                      <a:avLst/>
+                    </a:prstGeom>
+                  </pic:spPr>
+                </pic:pic>
+              </a:graphicData>
+            </a:graphic>
+          </wp:inline>
+        </w:drawing>
+      </w:r>
+    </w:p>
+    <w:p>
+      <w:pPr>
+        <w:jc w:val="center"/>
+      </w:pPr>
+      <w:r>
+        <w:t>(Image of the</w:t>
+      </w:r>
+      <w:r>
+        <w:t xml:space="preserve"> wireframe that shows the</w:t>
+      </w:r>
+      <w:r>
+        <w:t xml:space="preserve"> general layout of </w:t>
+      </w:r>
+      <w:r>
+        <w:t>the web application)</w:t>
+      </w:r>
+    </w:p>
     <w:p/>
+    <w:p/>
+    <w:p/>
+    <w:p>
+      <w:pPr>
+        <w:rPr>
+          <w:b/>
+          <w:bCs/>
+          <w:sz w:val="24"/>
+          <w:szCs w:val="24"/>
+          <w:u w:val="single"/>
+        </w:rPr>
+      </w:pPr>
+      <w:r>
+        <w:rPr>
+          <w:b/>
+          <w:bCs/>
+          <w:sz w:val="24"/>
+          <w:szCs w:val="24"/>
+          <w:u w:val="single"/>
+        </w:rPr>
+        <w:lastRenderedPageBreak/>
+        <w:t>Homepage</w:t>
+      </w:r>
+    </w:p>
+    <w:p>
+      <w:r>
+        <w:t xml:space="preserve">The homepage would normally be the first page that a user would see when they visit the web application. </w:t>
+      </w:r>
+      <w:r>
+        <w:t>The homepage of the web application for this cloud application development continuous assessment project is split into the navigation bar on the top of the page, a slide show of im</w:t>
+      </w:r>
+      <w:r>
+        <w:t xml:space="preserve">ages of </w:t>
+      </w:r>
+      <w:r>
+        <w:t>random</w:t>
+      </w:r>
+      <w:r>
+        <w:t xml:space="preserve"> objects from my own home. The reason random objects were chosen was to avoid any copyright issues.</w:t>
+      </w:r>
+    </w:p>
+    <w:p>
+      <w:r>
+        <w:rPr>
+          <w:noProof/>
+        </w:rPr>
+        <w:drawing>
+          <wp:inline distT="0" distB="0" distL="0" distR="0" wp14:anchorId="6B506E32" wp14:editId="462F917F">
+            <wp:extent cx="5731510" cy="3223895"/>
+            <wp:effectExtent l="0" t="0" r="2540" b="0"/>
+            <wp:docPr id="9" name="Picture 9" descr="A picture containing text, indoor, screenshot, different&#10;&#10;Description automatically generated"/>
+            <wp:cNvGraphicFramePr>
+              <a:graphicFrameLocks xmlns:a="http://schemas.openxmlformats.org/drawingml/2006/main" noChangeAspect="1"/>
+            </wp:cNvGraphicFramePr>
+            <a:graphic xmlns:a="http://schemas.openxmlformats.org/drawingml/2006/main">
+              <a:graphicData uri="http://schemas.openxmlformats.org/drawingml/2006/picture">
+                <pic:pic xmlns:pic="http://schemas.openxmlformats.org/drawingml/2006/picture">
+                  <pic:nvPicPr>
+                    <pic:cNvPr id="9" name="Picture 9" descr="A picture containing text, indoor, screenshot, different&#10;&#10;Description automatically generated"/>
+                    <pic:cNvPicPr/>
+                  </pic:nvPicPr>
+                  <pic:blipFill>
+                    <a:blip r:embed="rId13"/>
+                    <a:stretch>
+                      <a:fillRect/>
+                    </a:stretch>
+                  </pic:blipFill>
+                  <pic:spPr>
+                    <a:xfrm>
+                      <a:off x="0" y="0"/>
+                      <a:ext cx="5731510" cy="3223895"/>
+                    </a:xfrm>
+                    <a:prstGeom prst="rect">
+                      <a:avLst/>
+                    </a:prstGeom>
+                  </pic:spPr>
+                </pic:pic>
+              </a:graphicData>
+            </a:graphic>
+          </wp:inline>
+        </w:drawing>
+      </w:r>
+    </w:p>
     <w:p>
       <w:pPr>
         <w:jc w:val="center"/>
-        <w:rPr>
-          <w:b/>
-          <w:bCs/>
-          <w:sz w:val="40"/>
-          <w:szCs w:val="40"/>
-          <w:u w:val="single"/>
-        </w:rPr>
-      </w:pPr>
+      </w:pPr>
+      <w:r>
+        <w:t>(</w:t>
+      </w:r>
+      <w:r>
+        <w:t>Screenshot</w:t>
+      </w:r>
+      <w:r>
+        <w:t xml:space="preserve"> </w:t>
+      </w:r>
+      <w:r>
+        <w:t>of the navigation bar and the slideshow of the web application)</w:t>
+      </w:r>
+    </w:p>
+    <w:p>
+      <w:r>
+        <w:t>Just after</w:t>
+      </w:r>
+      <w:r>
+        <w:t xml:space="preserve"> the slideshow is a paragraph that instructs the user on how to use the website which has been previously discussed in this report.</w:t>
+      </w:r>
+      <w:r>
+        <w:t xml:space="preserve"> </w:t>
+      </w:r>
+    </w:p>
+    <w:p>
+      <w:r>
+        <w:rPr>
+          <w:noProof/>
+        </w:rPr>
+        <w:drawing>
+          <wp:inline distT="0" distB="0" distL="0" distR="0" wp14:anchorId="5C3022BA" wp14:editId="604D5195">
+            <wp:extent cx="6050280" cy="3055620"/>
+            <wp:effectExtent l="0" t="0" r="7620" b="0"/>
+            <wp:docPr id="10" name="Picture 10" descr="Text&#10;&#10;Description automatically generated"/>
+            <wp:cNvGraphicFramePr>
+              <a:graphicFrameLocks xmlns:a="http://schemas.openxmlformats.org/drawingml/2006/main" noChangeAspect="1"/>
+            </wp:cNvGraphicFramePr>
+            <a:graphic xmlns:a="http://schemas.openxmlformats.org/drawingml/2006/main">
+              <a:graphicData uri="http://schemas.openxmlformats.org/drawingml/2006/picture">
+                <pic:pic xmlns:pic="http://schemas.openxmlformats.org/drawingml/2006/picture">
+                  <pic:nvPicPr>
+                    <pic:cNvPr id="10" name="Picture 10" descr="Text&#10;&#10;Description automatically generated"/>
+                    <pic:cNvPicPr/>
+                  </pic:nvPicPr>
+                  <pic:blipFill>
+                    <a:blip r:embed="rId14"/>
+                    <a:stretch>
+                      <a:fillRect/>
+                    </a:stretch>
+                  </pic:blipFill>
+                  <pic:spPr>
+                    <a:xfrm>
+                      <a:off x="0" y="0"/>
+                      <a:ext cx="6050280" cy="3055620"/>
+                    </a:xfrm>
+                    <a:prstGeom prst="rect">
+                      <a:avLst/>
+                    </a:prstGeom>
+                  </pic:spPr>
+                </pic:pic>
+              </a:graphicData>
+            </a:graphic>
+          </wp:inline>
+        </w:drawing>
+      </w:r>
+    </w:p>
+    <w:p>
+      <w:pPr>
+        <w:jc w:val="center"/>
+      </w:pPr>
+      <w:r>
+        <w:t xml:space="preserve">(Screenshot of </w:t>
+      </w:r>
+      <w:r>
+        <w:t>web application</w:t>
+      </w:r>
+      <w:r>
+        <w:t xml:space="preserve"> introduction and quote</w:t>
+      </w:r>
+      <w:r>
+        <w:t>)</w:t>
+      </w:r>
+    </w:p>
+    <w:p>
+      <w:r>
+        <w:lastRenderedPageBreak/>
+        <w:t xml:space="preserve">Below the slideshow is a quote from </w:t>
+      </w:r>
+      <w:r>
+        <w:rPr>
+          <w:i/>
+          <w:iCs/>
+        </w:rPr>
+        <w:t>Edward G. Bulwer-Lytton</w:t>
+      </w:r>
+      <w:r>
+        <w:t xml:space="preserve"> about how music stays with a person.</w:t>
+      </w:r>
+    </w:p>
+    <w:p>
+      <w:r>
+        <w:rPr>
+          <w:noProof/>
+        </w:rPr>
+        <w:drawing>
+          <wp:inline distT="0" distB="0" distL="0" distR="0" wp14:anchorId="23B41E24" wp14:editId="5D6A6B18">
+            <wp:extent cx="6194366" cy="4030980"/>
+            <wp:effectExtent l="0" t="0" r="0" b="7620"/>
+            <wp:docPr id="8" name="Picture 8" descr="A screenshot of a computer&#10;&#10;Description automatically generated with low confidence"/>
+            <wp:cNvGraphicFramePr>
+              <a:graphicFrameLocks xmlns:a="http://schemas.openxmlformats.org/drawingml/2006/main" noChangeAspect="1"/>
+            </wp:cNvGraphicFramePr>
+            <a:graphic xmlns:a="http://schemas.openxmlformats.org/drawingml/2006/main">
+              <a:graphicData uri="http://schemas.openxmlformats.org/drawingml/2006/picture">
+                <pic:pic xmlns:pic="http://schemas.openxmlformats.org/drawingml/2006/picture">
+                  <pic:nvPicPr>
+                    <pic:cNvPr id="8" name="Picture 8" descr="A screenshot of a computer&#10;&#10;Description automatically generated with low confidence"/>
+                    <pic:cNvPicPr/>
+                  </pic:nvPicPr>
+                  <pic:blipFill>
+                    <a:blip r:embed="rId15"/>
+                    <a:stretch>
+                      <a:fillRect/>
+                    </a:stretch>
+                  </pic:blipFill>
+                  <pic:spPr>
+                    <a:xfrm>
+                      <a:off x="0" y="0"/>
+                      <a:ext cx="6210845" cy="4041703"/>
+                    </a:xfrm>
+                    <a:prstGeom prst="rect">
+                      <a:avLst/>
+                    </a:prstGeom>
+                  </pic:spPr>
+                </pic:pic>
+              </a:graphicData>
+            </a:graphic>
+          </wp:inline>
+        </w:drawing>
+      </w:r>
+    </w:p>
+    <w:p>
+      <w:pPr>
+        <w:jc w:val="center"/>
+      </w:pPr>
+      <w:r>
+        <w:t>(Screenshot of the bootstrap cards of objects from my home and the footer)</w:t>
+      </w:r>
+    </w:p>
+    <w:p>
+      <w:r>
+        <w:t>The bottom third of the homepage is the bootstrap cards and the footer. The bootstrap cards</w:t>
+      </w:r>
+      <w:r>
+        <w:t xml:space="preserve"> </w:t>
+      </w:r>
+      <w:r>
+        <w:t xml:space="preserve">contain images of objects from my home and labelled as a band </w:t>
+      </w:r>
+      <w:r>
+        <w:t xml:space="preserve">at a concert. </w:t>
+      </w:r>
+    </w:p>
+    <w:p>
+      <w:r>
+        <w:t xml:space="preserve">Finally, below the bootstrap cards is the footer which contains links to Facebook, Twitter, Ticketmaster and Tickets.ie. </w:t>
+      </w:r>
+      <w:r>
+        <w:t>The links only link to the homepage of each website. The aim is to give an impression of a music recommendation web application.</w:t>
+      </w:r>
+    </w:p>
+    <w:p>
+      <w:r>
+        <w:t>The navigation bar at the top of the web application contains the links to the homepage, the band and artist listing page and the form is the third link.</w:t>
+      </w:r>
     </w:p>
     <w:sectPr>
       <w:pgSz w:w="11906" w:h="16838" w:code="9"/>
@@ -1618,6 +1949,7 @@
   <w:style w:type="character" w:default="1" w:styleId="DefaultParagraphFont">
     <w:name w:val="Default Paragraph Font"/>
     <w:uiPriority w:val="1"/>
+    <w:semiHidden/>
     <w:unhideWhenUsed/>
   </w:style>
   <w:style w:type="table" w:default="1" w:styleId="TableNormal">

</xml_diff>

<commit_message>
added responsive css and changed image on report
</commit_message>
<xml_diff>
--- a/x21118701_report.docx
+++ b/x21118701_report.docx
@@ -659,7 +659,15 @@
         <w:t xml:space="preserve"> such as Gnoosic would ask a series of questions</w:t>
       </w:r>
       <w:r>
-        <w:t xml:space="preserve"> before you get a music recommendation of a band or an artist and it seems to be one at a time.</w:t>
+        <w:t xml:space="preserve"> before you get a music recommendation of a </w:t>
+      </w:r>
+      <w:proofErr w:type="gramStart"/>
+      <w:r>
+        <w:t>band</w:t>
+      </w:r>
+      <w:proofErr w:type="gramEnd"/>
+      <w:r>
+        <w:t xml:space="preserve"> or an artist and it seems to be one at a time.</w:t>
       </w:r>
     </w:p>
     <w:p>
@@ -898,7 +906,15 @@
         <w:t xml:space="preserve">. </w:t>
       </w:r>
       <w:r>
-        <w:t xml:space="preserve">The attributes are: ID, Name, Country, Members and Genre. The ID and Members attributes require integer data while the rest are string data. </w:t>
+        <w:t xml:space="preserve">The attributes </w:t>
+      </w:r>
+      <w:proofErr w:type="gramStart"/>
+      <w:r>
+        <w:t>are:</w:t>
+      </w:r>
+      <w:proofErr w:type="gramEnd"/>
+      <w:r>
+        <w:t xml:space="preserve"> ID, Name, Country, Members and Genre. The ID and Members attributes require integer data while the rest are string data. </w:t>
       </w:r>
       <w:r>
         <w:t>The Name attribute accepts the name of the band or artist. The Country attribute accepts the country of origin of the band or artist. The Members attribute accepts the number of members in the band and the Genre attribute accepts the music genre.</w:t>
@@ -1104,13 +1120,7 @@
         <w:t>The homepage of the web application for this cloud application development continuous assessment project is split into the navigation bar on the top of the page, a slide show of im</w:t>
       </w:r>
       <w:r>
-        <w:t xml:space="preserve">ages of </w:t>
-      </w:r>
-      <w:r>
-        <w:t>random</w:t>
-      </w:r>
-      <w:r>
-        <w:t xml:space="preserve"> objects from my own home. The reason random objects were chosen was to avoid any copyright issues.</w:t>
+        <w:t>ages of random objects from my own home. The reason random objects were chosen was to avoid any copyright issues.</w:t>
       </w:r>
     </w:p>
     <w:p>
@@ -1264,10 +1274,10 @@
           <w:noProof/>
         </w:rPr>
         <w:drawing>
-          <wp:inline distT="0" distB="0" distL="0" distR="0" wp14:anchorId="23B41E24" wp14:editId="5D6A6B18">
-            <wp:extent cx="6194366" cy="4030980"/>
+          <wp:inline distT="0" distB="0" distL="0" distR="0" wp14:anchorId="72C93344" wp14:editId="570AD6C3">
+            <wp:extent cx="6461760" cy="4107180"/>
             <wp:effectExtent l="0" t="0" r="0" b="7620"/>
-            <wp:docPr id="8" name="Picture 8" descr="A screenshot of a computer&#10;&#10;Description automatically generated with low confidence"/>
+            <wp:docPr id="6" name="Picture 6" descr="A picture containing text, different, screenshot, several&#10;&#10;Description automatically generated"/>
             <wp:cNvGraphicFramePr>
               <a:graphicFrameLocks xmlns:a="http://schemas.openxmlformats.org/drawingml/2006/main" noChangeAspect="1"/>
             </wp:cNvGraphicFramePr>
@@ -1275,7 +1285,7 @@
               <a:graphicData uri="http://schemas.openxmlformats.org/drawingml/2006/picture">
                 <pic:pic xmlns:pic="http://schemas.openxmlformats.org/drawingml/2006/picture">
                   <pic:nvPicPr>
-                    <pic:cNvPr id="8" name="Picture 8" descr="A screenshot of a computer&#10;&#10;Description automatically generated with low confidence"/>
+                    <pic:cNvPr id="6" name="Picture 6" descr="A picture containing text, different, screenshot, several&#10;&#10;Description automatically generated"/>
                     <pic:cNvPicPr/>
                   </pic:nvPicPr>
                   <pic:blipFill>
@@ -1287,7 +1297,7 @@
                   <pic:spPr>
                     <a:xfrm>
                       <a:off x="0" y="0"/>
-                      <a:ext cx="6210845" cy="4041703"/>
+                      <a:ext cx="6465803" cy="4109750"/>
                     </a:xfrm>
                     <a:prstGeom prst="rect">
                       <a:avLst/>

</xml_diff>

<commit_message>
add comments and added meta tags using meta-tags gem
</commit_message>
<xml_diff>
--- a/x21118701_report.docx
+++ b/x21118701_report.docx
@@ -279,6 +279,13 @@
         </w:rPr>
         <w:t>Band page</w:t>
       </w:r>
+      <w:r>
+        <w:rPr>
+          <w:sz w:val="28"/>
+          <w:szCs w:val="28"/>
+        </w:rPr>
+        <w:t>………………………………………………………………………………………………9</w:t>
+      </w:r>
     </w:p>
     <w:p>
       <w:pPr>
@@ -300,6 +307,13 @@
         </w:rPr>
         <w:t>New bands page</w:t>
       </w:r>
+      <w:r>
+        <w:rPr>
+          <w:sz w:val="28"/>
+          <w:szCs w:val="28"/>
+        </w:rPr>
+        <w:t>…………………………………………………………………………………..10</w:t>
+      </w:r>
     </w:p>
     <w:p>
       <w:pPr>
@@ -320,6 +334,13 @@
           <w:szCs w:val="28"/>
         </w:rPr>
         <w:t>Test</w:t>
+      </w:r>
+      <w:r>
+        <w:rPr>
+          <w:sz w:val="28"/>
+          <w:szCs w:val="28"/>
+        </w:rPr>
+        <w:t>………………………………………………………………………………………………………11</w:t>
       </w:r>
     </w:p>
     <w:p>
@@ -659,15 +680,7 @@
         <w:t xml:space="preserve"> such as Gnoosic would ask a series of questions</w:t>
       </w:r>
       <w:r>
-        <w:t xml:space="preserve"> before you get a music recommendation of a </w:t>
-      </w:r>
-      <w:proofErr w:type="gramStart"/>
-      <w:r>
-        <w:t>band</w:t>
-      </w:r>
-      <w:proofErr w:type="gramEnd"/>
-      <w:r>
-        <w:t xml:space="preserve"> or an artist and it seems to be one at a time.</w:t>
+        <w:t xml:space="preserve"> before you get a music recommendation of a band or an artist and it seems to be one at a time.</w:t>
       </w:r>
     </w:p>
     <w:p>
@@ -906,15 +919,7 @@
         <w:t xml:space="preserve">. </w:t>
       </w:r>
       <w:r>
-        <w:t xml:space="preserve">The attributes </w:t>
-      </w:r>
-      <w:proofErr w:type="gramStart"/>
-      <w:r>
-        <w:t>are:</w:t>
-      </w:r>
-      <w:proofErr w:type="gramEnd"/>
-      <w:r>
-        <w:t xml:space="preserve"> ID, Name, Country, Members and Genre. The ID and Members attributes require integer data while the rest are string data. </w:t>
+        <w:t xml:space="preserve">The attributes are: ID, Name, Country, Members and Genre. The ID and Members attributes require integer data while the rest are string data. </w:t>
       </w:r>
       <w:r>
         <w:t>The Name attribute accepts the name of the band or artist. The Country attribute accepts the country of origin of the band or artist. The Members attribute accepts the number of members in the band and the Genre attribute accepts the music genre.</w:t>
@@ -1345,6 +1350,388 @@
         <w:t>The navigation bar at the top of the web application contains the links to the homepage, the band and artist listing page and the form is the third link.</w:t>
       </w:r>
     </w:p>
+    <w:p/>
+    <w:p/>
+    <w:p/>
+    <w:p/>
+    <w:p/>
+    <w:p/>
+    <w:p/>
+    <w:p/>
+    <w:p/>
+    <w:p>
+      <w:pPr>
+        <w:rPr>
+          <w:b/>
+          <w:bCs/>
+          <w:sz w:val="24"/>
+          <w:szCs w:val="24"/>
+          <w:u w:val="single"/>
+        </w:rPr>
+      </w:pPr>
+      <w:r>
+        <w:rPr>
+          <w:b/>
+          <w:bCs/>
+          <w:sz w:val="24"/>
+          <w:szCs w:val="24"/>
+          <w:u w:val="single"/>
+        </w:rPr>
+        <w:lastRenderedPageBreak/>
+        <w:t>Band Page</w:t>
+      </w:r>
+    </w:p>
+    <w:p>
+      <w:r>
+        <w:t>The band page can be accessed via the navigation bar and would be the second link in said navigation bar.</w:t>
+      </w:r>
+      <w:r>
+        <w:t xml:space="preserve"> The Band page has the Bootstrap carousel and the Bootstrap cards like the other pages.</w:t>
+      </w:r>
+    </w:p>
+    <w:p>
+      <w:r>
+        <w:rPr>
+          <w:noProof/>
+        </w:rPr>
+        <w:drawing>
+          <wp:inline distT="0" distB="0" distL="0" distR="0" wp14:anchorId="5345A2F9" wp14:editId="39F09D51">
+            <wp:extent cx="6244590" cy="4351020"/>
+            <wp:effectExtent l="0" t="0" r="3810" b="0"/>
+            <wp:docPr id="7" name="Picture 7" descr="Table&#10;&#10;Description automatically generated"/>
+            <wp:cNvGraphicFramePr>
+              <a:graphicFrameLocks xmlns:a="http://schemas.openxmlformats.org/drawingml/2006/main" noChangeAspect="1"/>
+            </wp:cNvGraphicFramePr>
+            <a:graphic xmlns:a="http://schemas.openxmlformats.org/drawingml/2006/main">
+              <a:graphicData uri="http://schemas.openxmlformats.org/drawingml/2006/picture">
+                <pic:pic xmlns:pic="http://schemas.openxmlformats.org/drawingml/2006/picture">
+                  <pic:nvPicPr>
+                    <pic:cNvPr id="7" name="Picture 7" descr="Table&#10;&#10;Description automatically generated"/>
+                    <pic:cNvPicPr/>
+                  </pic:nvPicPr>
+                  <pic:blipFill>
+                    <a:blip r:embed="rId16"/>
+                    <a:stretch>
+                      <a:fillRect/>
+                    </a:stretch>
+                  </pic:blipFill>
+                  <pic:spPr>
+                    <a:xfrm>
+                      <a:off x="0" y="0"/>
+                      <a:ext cx="6249611" cy="4354518"/>
+                    </a:xfrm>
+                    <a:prstGeom prst="rect">
+                      <a:avLst/>
+                    </a:prstGeom>
+                  </pic:spPr>
+                </pic:pic>
+              </a:graphicData>
+            </a:graphic>
+          </wp:inline>
+        </w:drawing>
+      </w:r>
+    </w:p>
+    <w:p>
+      <w:pPr>
+        <w:jc w:val="center"/>
+      </w:pPr>
+      <w:r>
+        <w:t>(Screenshot of the main part of the Band page)</w:t>
+      </w:r>
+    </w:p>
+    <w:p>
+      <w:r>
+        <w:t xml:space="preserve">After the Bootstrap carousel, is a brief introduction of what this page is to the user followed by a </w:t>
+      </w:r>
+      <w:r>
+        <w:t xml:space="preserve">Bootstrap </w:t>
+      </w:r>
+      <w:r>
+        <w:t xml:space="preserve">table that draws data from the database. The data comes from users adding new bands and artist information. This will be discussed later. The band or artist name and the genre will not be blank and the number of members </w:t>
+      </w:r>
+      <w:r>
+        <w:t>will default to 1 but is not mandatory. Country is optional so a blank space will be possible as shown in the screenshot above (it is important to note that</w:t>
+      </w:r>
+      <w:r>
+        <w:t xml:space="preserve"> the data shown in the screenshot is data inputted by me</w:t>
+      </w:r>
+      <w:r>
+        <w:t xml:space="preserve">). </w:t>
+      </w:r>
+      <w:r>
+        <w:t xml:space="preserve">After the Bootstrap table are the Bootstrap cards that are the same as the Homepage. This is then followed by the footer which has been discussed </w:t>
+      </w:r>
+      <w:r>
+        <w:t>previously.</w:t>
+      </w:r>
+    </w:p>
+    <w:p/>
+    <w:p/>
+    <w:p/>
+    <w:p/>
+    <w:p/>
+    <w:p>
+      <w:pPr>
+        <w:rPr>
+          <w:b/>
+          <w:bCs/>
+          <w:sz w:val="24"/>
+          <w:szCs w:val="24"/>
+          <w:u w:val="single"/>
+        </w:rPr>
+      </w:pPr>
+      <w:r>
+        <w:rPr>
+          <w:b/>
+          <w:bCs/>
+          <w:sz w:val="24"/>
+          <w:szCs w:val="24"/>
+          <w:u w:val="single"/>
+        </w:rPr>
+        <w:lastRenderedPageBreak/>
+        <w:t>New Bands Page</w:t>
+      </w:r>
+    </w:p>
+    <w:p>
+      <w:r>
+        <w:t xml:space="preserve">The </w:t>
+      </w:r>
+      <w:r>
+        <w:t>New B</w:t>
+      </w:r>
+      <w:r>
+        <w:t>and</w:t>
+      </w:r>
+      <w:r>
+        <w:t>s</w:t>
+      </w:r>
+      <w:r>
+        <w:t xml:space="preserve"> page can be accessed via the navigation bar and would be the </w:t>
+      </w:r>
+      <w:r>
+        <w:t>third</w:t>
+      </w:r>
+      <w:r>
+        <w:t xml:space="preserve"> link in said navigation bar. The</w:t>
+      </w:r>
+      <w:r>
+        <w:t xml:space="preserve"> New</w:t>
+      </w:r>
+      <w:r>
+        <w:t xml:space="preserve"> Band page has the Bootstrap carousel and the Bootstrap cards like the other pages.</w:t>
+      </w:r>
+      <w:r>
+        <w:t xml:space="preserve"> The link is written as “Add a New Band”.</w:t>
+      </w:r>
+    </w:p>
+    <w:p>
+      <w:r>
+        <w:rPr>
+          <w:noProof/>
+        </w:rPr>
+        <w:drawing>
+          <wp:inline distT="0" distB="0" distL="0" distR="0" wp14:anchorId="6D641CBC" wp14:editId="1A3CB16E">
+            <wp:extent cx="6082030" cy="4343400"/>
+            <wp:effectExtent l="0" t="0" r="0" b="0"/>
+            <wp:docPr id="8" name="Picture 8" descr="Graphical user interface, text&#10;&#10;Description automatically generated"/>
+            <wp:cNvGraphicFramePr>
+              <a:graphicFrameLocks xmlns:a="http://schemas.openxmlformats.org/drawingml/2006/main" noChangeAspect="1"/>
+            </wp:cNvGraphicFramePr>
+            <a:graphic xmlns:a="http://schemas.openxmlformats.org/drawingml/2006/main">
+              <a:graphicData uri="http://schemas.openxmlformats.org/drawingml/2006/picture">
+                <pic:pic xmlns:pic="http://schemas.openxmlformats.org/drawingml/2006/picture">
+                  <pic:nvPicPr>
+                    <pic:cNvPr id="8" name="Picture 8" descr="Graphical user interface, text&#10;&#10;Description automatically generated"/>
+                    <pic:cNvPicPr/>
+                  </pic:nvPicPr>
+                  <pic:blipFill>
+                    <a:blip r:embed="rId17"/>
+                    <a:stretch>
+                      <a:fillRect/>
+                    </a:stretch>
+                  </pic:blipFill>
+                  <pic:spPr>
+                    <a:xfrm>
+                      <a:off x="0" y="0"/>
+                      <a:ext cx="6088950" cy="4348342"/>
+                    </a:xfrm>
+                    <a:prstGeom prst="rect">
+                      <a:avLst/>
+                    </a:prstGeom>
+                  </pic:spPr>
+                </pic:pic>
+              </a:graphicData>
+            </a:graphic>
+          </wp:inline>
+        </w:drawing>
+      </w:r>
+    </w:p>
+    <w:p>
+      <w:pPr>
+        <w:jc w:val="center"/>
+      </w:pPr>
+      <w:r>
+        <w:t>(Screenshot of the main content of the New Bands page)</w:t>
+      </w:r>
+    </w:p>
+    <w:p>
+      <w:r>
+        <w:t>After the Bootstrap carousel is the instructions</w:t>
+      </w:r>
+      <w:r>
+        <w:t xml:space="preserve"> on how to fill out the form, followed by the actual form. There are four input fields, three text fields, one number field and a “Save” button. This form was created and linked to the database via the controller using the “simple_form” gem</w:t>
+      </w:r>
+      <w:r>
+        <w:t>. There is JavaScript and back-end code that validates this form so as to make sure that the band name and genre</w:t>
+      </w:r>
+      <w:r>
+        <w:t xml:space="preserve"> fields</w:t>
+      </w:r>
+      <w:r>
+        <w:t xml:space="preserve"> are filled in and that the minimum number of members defaults to one </w:t>
+      </w:r>
+      <w:r>
+        <w:t xml:space="preserve">if any wrong </w:t>
+      </w:r>
+      <w:r>
+        <w:t xml:space="preserve">or no </w:t>
+      </w:r>
+      <w:r>
+        <w:t>data is entered in the members number field</w:t>
+      </w:r>
+      <w:r>
+        <w:t>.</w:t>
+      </w:r>
+      <w:r>
+        <w:t xml:space="preserve"> However, despite the default value for the members field being one, the insertion of data with the number of members is optional.</w:t>
+      </w:r>
+    </w:p>
+    <w:p/>
+    <w:p/>
+    <w:p/>
+    <w:p/>
+    <w:p/>
+    <w:p/>
+    <w:p/>
+    <w:p>
+      <w:pPr>
+        <w:rPr>
+          <w:b/>
+          <w:bCs/>
+          <w:sz w:val="24"/>
+          <w:szCs w:val="24"/>
+          <w:u w:val="single"/>
+        </w:rPr>
+      </w:pPr>
+      <w:r>
+        <w:rPr>
+          <w:b/>
+          <w:bCs/>
+          <w:sz w:val="24"/>
+          <w:szCs w:val="24"/>
+          <w:u w:val="single"/>
+        </w:rPr>
+        <w:t>Tests</w:t>
+      </w:r>
+    </w:p>
+    <w:p>
+      <w:r>
+        <w:t>For testing this Cloud Application Development continuous assessment project, the RSpec</w:t>
+      </w:r>
+      <w:r>
+        <w:t xml:space="preserve"> gem was </w:t>
+      </w:r>
+      <w:r>
+        <w:t>installed</w:t>
+      </w:r>
+      <w:r>
+        <w:t xml:space="preserve"> to carry out </w:t>
+      </w:r>
+      <w:r>
+        <w:t>unit testing on the model (database) to ensure that the model is working as it should be.</w:t>
+      </w:r>
+    </w:p>
+    <w:p>
+      <w:r>
+        <w:t xml:space="preserve">There </w:t>
+      </w:r>
+      <w:r>
+        <w:t>are</w:t>
+      </w:r>
+      <w:r>
+        <w:t xml:space="preserve"> a total of seven tests created to test the functionality of the model. The first test tests the model by checking if that data can be inserted in the database without the country and members fields. The second test tests that data can be inserted in the database with all fields filled in.</w:t>
+      </w:r>
+    </w:p>
+    <w:p>
+      <w:r>
+        <w:t>The third test tests that the name field needs to be filled in. The fourth test</w:t>
+      </w:r>
+      <w:r>
+        <w:t xml:space="preserve"> tests that the genre field needs to be filled in and the fifth test tests that both the name and genre fields need to be filled in at the same time. </w:t>
+      </w:r>
+      <w:r>
+        <w:t>The sixth and seventh tests test that data can be inserted with only the country field empty and only the members field empty respectfully.</w:t>
+      </w:r>
+    </w:p>
+    <w:p>
+      <w:r>
+        <w:rPr>
+          <w:noProof/>
+        </w:rPr>
+        <w:drawing>
+          <wp:inline distT="0" distB="0" distL="0" distR="0" wp14:anchorId="01788EF6" wp14:editId="5E18F96D">
+            <wp:extent cx="6169025" cy="3825240"/>
+            <wp:effectExtent l="0" t="0" r="3175" b="3810"/>
+            <wp:docPr id="11" name="Picture 11" descr="Text&#10;&#10;Description automatically generated"/>
+            <wp:cNvGraphicFramePr>
+              <a:graphicFrameLocks xmlns:a="http://schemas.openxmlformats.org/drawingml/2006/main" noChangeAspect="1"/>
+            </wp:cNvGraphicFramePr>
+            <a:graphic xmlns:a="http://schemas.openxmlformats.org/drawingml/2006/main">
+              <a:graphicData uri="http://schemas.openxmlformats.org/drawingml/2006/picture">
+                <pic:pic xmlns:pic="http://schemas.openxmlformats.org/drawingml/2006/picture">
+                  <pic:nvPicPr>
+                    <pic:cNvPr id="11" name="Picture 11" descr="Text&#10;&#10;Description automatically generated"/>
+                    <pic:cNvPicPr/>
+                  </pic:nvPicPr>
+                  <pic:blipFill>
+                    <a:blip r:embed="rId18"/>
+                    <a:stretch>
+                      <a:fillRect/>
+                    </a:stretch>
+                  </pic:blipFill>
+                  <pic:spPr>
+                    <a:xfrm>
+                      <a:off x="0" y="0"/>
+                      <a:ext cx="6175066" cy="3828986"/>
+                    </a:xfrm>
+                    <a:prstGeom prst="rect">
+                      <a:avLst/>
+                    </a:prstGeom>
+                  </pic:spPr>
+                </pic:pic>
+              </a:graphicData>
+            </a:graphic>
+          </wp:inline>
+        </w:drawing>
+      </w:r>
+    </w:p>
+    <w:p>
+      <w:pPr>
+        <w:jc w:val="center"/>
+      </w:pPr>
+      <w:r>
+        <w:t>(Image of RSpec tests passing)</w:t>
+      </w:r>
+    </w:p>
+    <w:p>
+      <w:r>
+        <w:t xml:space="preserve">As shown in the image above, </w:t>
+      </w:r>
+      <w:r>
+        <w:t>all seven tests pass therefore showing that the database is working as designed and that the validation of the data is working correctly.</w:t>
+      </w:r>
+    </w:p>
+    <w:p/>
     <w:sectPr>
       <w:pgSz w:w="11906" w:h="16838" w:code="9"/>
       <w:pgMar w:top="1440" w:right="1440" w:bottom="1440" w:left="1440" w:header="709" w:footer="709" w:gutter="0"/>

</xml_diff>

<commit_message>
altered anchor tag and updated report
</commit_message>
<xml_diff>
--- a/x21118701_report.docx
+++ b/x21118701_report.docx
@@ -1,6 +1,6 @@
 
 <file path=word/document.xml><?xml version="1.0" encoding="utf-8"?>
-<w:document xmlns:wpc="http://schemas.microsoft.com/office/word/2010/wordprocessingCanvas" xmlns:cx="http://schemas.microsoft.com/office/drawing/2014/chartex" xmlns:cx1="http://schemas.microsoft.com/office/drawing/2015/9/8/chartex" xmlns:cx2="http://schemas.microsoft.com/office/drawing/2015/10/21/chartex" xmlns:cx3="http://schemas.microsoft.com/office/drawing/2016/5/9/chartex" xmlns:cx4="http://schemas.microsoft.com/office/drawing/2016/5/10/chartex" xmlns:cx5="http://schemas.microsoft.com/office/drawing/2016/5/11/chartex" xmlns:cx6="http://schemas.microsoft.com/office/drawing/2016/5/12/chartex" xmlns:cx7="http://schemas.microsoft.com/office/drawing/2016/5/13/chartex" xmlns:cx8="http://schemas.microsoft.com/office/drawing/2016/5/14/chartex" xmlns:mc="http://schemas.openxmlformats.org/markup-compatibility/2006" xmlns:aink="http://schemas.microsoft.com/office/drawing/2016/ink" xmlns:am3d="http://schemas.microsoft.com/office/drawing/2017/model3d" xmlns:o="urn:schemas-microsoft-com:office:office" xmlns:r="http://schemas.openxmlformats.org/officeDocument/2006/relationships" xmlns:m="http://schemas.openxmlformats.org/officeDocument/2006/math" xmlns:v="urn:schemas-microsoft-com:vml" xmlns:wp14="http://schemas.microsoft.com/office/word/2010/wordprocessingDrawing" xmlns:wp="http://schemas.openxmlformats.org/drawingml/2006/wordprocessingDrawing" xmlns:w10="urn:schemas-microsoft-com:office:word" xmlns:w="http://schemas.openxmlformats.org/wordprocessingml/2006/main" xmlns:w14="http://schemas.microsoft.com/office/word/2010/wordml" xmlns:w15="http://schemas.microsoft.com/office/word/2012/wordml" xmlns:w16cex="http://schemas.microsoft.com/office/word/2018/wordml/cex" xmlns:w16cid="http://schemas.microsoft.com/office/word/2016/wordml/cid" xmlns:w16="http://schemas.microsoft.com/office/word/2018/wordml" xmlns:w16sdtdh="http://schemas.microsoft.com/office/word/2020/wordml/sdtdatahash" xmlns:w16se="http://schemas.microsoft.com/office/word/2015/wordml/symex" xmlns:wpg="http://schemas.microsoft.com/office/word/2010/wordprocessingGroup" xmlns:wpi="http://schemas.microsoft.com/office/word/2010/wordprocessingInk" xmlns:wne="http://schemas.microsoft.com/office/word/2006/wordml" xmlns:wps="http://schemas.microsoft.com/office/word/2010/wordprocessingShape" mc:Ignorable="w14 w15 w16se w16cid w16 w16cex w16sdtdh wp14">
+<w:document xmlns:wpc="http://schemas.microsoft.com/office/word/2010/wordprocessingCanvas" xmlns:cx="http://schemas.microsoft.com/office/drawing/2014/chartex" xmlns:cx1="http://schemas.microsoft.com/office/drawing/2015/9/8/chartex" xmlns:cx2="http://schemas.microsoft.com/office/drawing/2015/10/21/chartex" xmlns:cx3="http://schemas.microsoft.com/office/drawing/2016/5/9/chartex" xmlns:cx4="http://schemas.microsoft.com/office/drawing/2016/5/10/chartex" xmlns:cx5="http://schemas.microsoft.com/office/drawing/2016/5/11/chartex" xmlns:cx6="http://schemas.microsoft.com/office/drawing/2016/5/12/chartex" xmlns:cx7="http://schemas.microsoft.com/office/drawing/2016/5/13/chartex" xmlns:cx8="http://schemas.microsoft.com/office/drawing/2016/5/14/chartex" xmlns:mc="http://schemas.openxmlformats.org/markup-compatibility/2006" xmlns:aink="http://schemas.microsoft.com/office/drawing/2016/ink" xmlns:am3d="http://schemas.microsoft.com/office/drawing/2017/model3d" xmlns:o="urn:schemas-microsoft-com:office:office" xmlns:oel="http://schemas.microsoft.com/office/2019/extlst" xmlns:r="http://schemas.openxmlformats.org/officeDocument/2006/relationships" xmlns:m="http://schemas.openxmlformats.org/officeDocument/2006/math" xmlns:v="urn:schemas-microsoft-com:vml" xmlns:wp14="http://schemas.microsoft.com/office/word/2010/wordprocessingDrawing" xmlns:wp="http://schemas.openxmlformats.org/drawingml/2006/wordprocessingDrawing" xmlns:w10="urn:schemas-microsoft-com:office:word" xmlns:w="http://schemas.openxmlformats.org/wordprocessingml/2006/main" xmlns:w14="http://schemas.microsoft.com/office/word/2010/wordml" xmlns:w15="http://schemas.microsoft.com/office/word/2012/wordml" xmlns:w16cex="http://schemas.microsoft.com/office/word/2018/wordml/cex" xmlns:w16cid="http://schemas.microsoft.com/office/word/2016/wordml/cid" xmlns:w16="http://schemas.microsoft.com/office/word/2018/wordml" xmlns:w16sdtdh="http://schemas.microsoft.com/office/word/2020/wordml/sdtdatahash" xmlns:w16se="http://schemas.microsoft.com/office/word/2015/wordml/symex" xmlns:wpg="http://schemas.microsoft.com/office/word/2010/wordprocessingGroup" xmlns:wpi="http://schemas.microsoft.com/office/word/2010/wordprocessingInk" xmlns:wne="http://schemas.microsoft.com/office/word/2006/wordml" xmlns:wps="http://schemas.microsoft.com/office/word/2010/wordprocessingShape" mc:Ignorable="w14 w15 w16se w16cid w16 w16cex w16sdtdh wp14">
   <w:body>
     <w:p>
       <w:pPr>
@@ -680,7 +680,15 @@
         <w:t xml:space="preserve"> such as Gnoosic would ask a series of questions</w:t>
       </w:r>
       <w:r>
-        <w:t xml:space="preserve"> before you get a music recommendation of a band or an artist and it seems to be one at a time.</w:t>
+        <w:t xml:space="preserve"> before you get a music recommendation of a </w:t>
+      </w:r>
+      <w:proofErr w:type="gramStart"/>
+      <w:r>
+        <w:t>band</w:t>
+      </w:r>
+      <w:proofErr w:type="gramEnd"/>
+      <w:r>
+        <w:t xml:space="preserve"> or an artist and it seems to be one at a time.</w:t>
       </w:r>
     </w:p>
     <w:p>
@@ -919,7 +927,15 @@
         <w:t xml:space="preserve">. </w:t>
       </w:r>
       <w:r>
-        <w:t xml:space="preserve">The attributes are: ID, Name, Country, Members and Genre. The ID and Members attributes require integer data while the rest are string data. </w:t>
+        <w:t xml:space="preserve">The attributes </w:t>
+      </w:r>
+      <w:proofErr w:type="gramStart"/>
+      <w:r>
+        <w:t>are:</w:t>
+      </w:r>
+      <w:proofErr w:type="gramEnd"/>
+      <w:r>
+        <w:t xml:space="preserve"> ID, Name, Country, Members and Genre. The ID and Members attributes require integer data while the rest are string data. </w:t>
       </w:r>
       <w:r>
         <w:t>The Name attribute accepts the name of the band or artist. The Country attribute accepts the country of origin of the band or artist. The Members attribute accepts the number of members in the band and the Genre attribute accepts the music genre.</w:t>
@@ -1395,10 +1411,10 @@
           <w:noProof/>
         </w:rPr>
         <w:drawing>
-          <wp:inline distT="0" distB="0" distL="0" distR="0" wp14:anchorId="5345A2F9" wp14:editId="39F09D51">
-            <wp:extent cx="6244590" cy="4351020"/>
-            <wp:effectExtent l="0" t="0" r="3810" b="0"/>
-            <wp:docPr id="7" name="Picture 7" descr="Table&#10;&#10;Description automatically generated"/>
+          <wp:inline distT="0" distB="0" distL="0" distR="0" wp14:anchorId="7256F152" wp14:editId="5C225113">
+            <wp:extent cx="6203950" cy="4160520"/>
+            <wp:effectExtent l="0" t="0" r="6350" b="0"/>
+            <wp:docPr id="14" name="Picture 14" descr="Table&#10;&#10;Description automatically generated with medium confidence"/>
             <wp:cNvGraphicFramePr>
               <a:graphicFrameLocks xmlns:a="http://schemas.openxmlformats.org/drawingml/2006/main" noChangeAspect="1"/>
             </wp:cNvGraphicFramePr>
@@ -1406,7 +1422,7 @@
               <a:graphicData uri="http://schemas.openxmlformats.org/drawingml/2006/picture">
                 <pic:pic xmlns:pic="http://schemas.openxmlformats.org/drawingml/2006/picture">
                   <pic:nvPicPr>
-                    <pic:cNvPr id="7" name="Picture 7" descr="Table&#10;&#10;Description automatically generated"/>
+                    <pic:cNvPr id="14" name="Picture 14" descr="Table&#10;&#10;Description automatically generated with medium confidence"/>
                     <pic:cNvPicPr/>
                   </pic:nvPicPr>
                   <pic:blipFill>
@@ -1418,7 +1434,7 @@
                   <pic:spPr>
                     <a:xfrm>
                       <a:off x="0" y="0"/>
-                      <a:ext cx="6249611" cy="4354518"/>
+                      <a:ext cx="6209702" cy="4164377"/>
                     </a:xfrm>
                     <a:prstGeom prst="rect">
                       <a:avLst/>
@@ -1447,10 +1463,24 @@
         <w:t xml:space="preserve">Bootstrap </w:t>
       </w:r>
       <w:r>
-        <w:t xml:space="preserve">table that draws data from the database. The data comes from users adding new bands and artist information. This will be discussed later. The band or artist name and the genre will not be blank and the number of members </w:t>
-      </w:r>
-      <w:r>
-        <w:t>will default to 1 but is not mandatory. Country is optional so a blank space will be possible as shown in the screenshot above (it is important to note that</w:t>
+        <w:t xml:space="preserve">table that draws data from the database. The data comes from users adding new bands and artist information. This will be discussed later. The band or artist name and the genre will not be </w:t>
+      </w:r>
+      <w:proofErr w:type="gramStart"/>
+      <w:r>
+        <w:t>blank</w:t>
+      </w:r>
+      <w:proofErr w:type="gramEnd"/>
+      <w:r>
+        <w:t xml:space="preserve"> and the number of members </w:t>
+      </w:r>
+      <w:r>
+        <w:t xml:space="preserve">will default to </w:t>
+      </w:r>
+      <w:r>
+        <w:t>1</w:t>
+      </w:r>
+      <w:r>
+        <w:t>. Country is optional so a blank space will be possible as shown in the screenshot above (it is important to note that</w:t>
       </w:r>
       <w:r>
         <w:t xml:space="preserve"> the data shown in the screenshot is data inputted by me</w:t>
@@ -1465,7 +1495,14 @@
         <w:t>previously.</w:t>
       </w:r>
     </w:p>
-    <w:p/>
+    <w:p>
+      <w:r>
+        <w:t>The Bootstrap table contains data that pertains to the band or artists name, the country of origin, number of members, music genre and a link that’ll lead to a</w:t>
+      </w:r>
+      <w:r>
+        <w:t xml:space="preserve"> new tab displaying a YouTube search based on the name of the band or artist.</w:t>
+      </w:r>
+    </w:p>
     <w:p/>
     <w:p/>
     <w:p/>
@@ -1494,31 +1531,7 @@
     </w:p>
     <w:p>
       <w:r>
-        <w:t xml:space="preserve">The </w:t>
-      </w:r>
-      <w:r>
-        <w:t>New B</w:t>
-      </w:r>
-      <w:r>
-        <w:t>and</w:t>
-      </w:r>
-      <w:r>
-        <w:t>s</w:t>
-      </w:r>
-      <w:r>
-        <w:t xml:space="preserve"> page can be accessed via the navigation bar and would be the </w:t>
-      </w:r>
-      <w:r>
-        <w:t>third</w:t>
-      </w:r>
-      <w:r>
-        <w:t xml:space="preserve"> link in said navigation bar. The</w:t>
-      </w:r>
-      <w:r>
-        <w:t xml:space="preserve"> New</w:t>
-      </w:r>
-      <w:r>
-        <w:t xml:space="preserve"> Band page has the Bootstrap carousel and the Bootstrap cards like the other pages.</w:t>
+        <w:t>The New Bands page can be accessed via the navigation bar and would be the third link in said navigation bar. The New Band page has the Bootstrap carousel and the Bootstrap cards like the other pages.</w:t>
       </w:r>
       <w:r>
         <w:t xml:space="preserve"> The link is written as “Add a New Band”.</w:t>
@@ -1612,7 +1625,6 @@
     <w:p/>
     <w:p/>
     <w:p/>
-    <w:p/>
     <w:p>
       <w:pPr>
         <w:rPr>
@@ -1631,6 +1643,7 @@
           <w:szCs w:val="24"/>
           <w:u w:val="single"/>
         </w:rPr>
+        <w:lastRenderedPageBreak/>
         <w:t>Tests</w:t>
       </w:r>
     </w:p>
@@ -1732,6 +1745,12 @@
       </w:r>
     </w:p>
     <w:p/>
+    <w:p/>
+    <w:p/>
+    <w:p/>
+    <w:p/>
+    <w:p/>
+    <w:p/>
     <w:sectPr>
       <w:pgSz w:w="11906" w:h="16838" w:code="9"/>
       <w:pgMar w:top="1440" w:right="1440" w:bottom="1440" w:left="1440" w:header="709" w:footer="709" w:gutter="0"/>
@@ -1745,7 +1764,7 @@
 </file>
 
 <file path=word/endnotes.xml><?xml version="1.0" encoding="utf-8"?>
-<w:endnotes xmlns:wpc="http://schemas.microsoft.com/office/word/2010/wordprocessingCanvas" xmlns:cx="http://schemas.microsoft.com/office/drawing/2014/chartex" xmlns:cx1="http://schemas.microsoft.com/office/drawing/2015/9/8/chartex" xmlns:cx2="http://schemas.microsoft.com/office/drawing/2015/10/21/chartex" xmlns:cx3="http://schemas.microsoft.com/office/drawing/2016/5/9/chartex" xmlns:cx4="http://schemas.microsoft.com/office/drawing/2016/5/10/chartex" xmlns:cx5="http://schemas.microsoft.com/office/drawing/2016/5/11/chartex" xmlns:cx6="http://schemas.microsoft.com/office/drawing/2016/5/12/chartex" xmlns:cx7="http://schemas.microsoft.com/office/drawing/2016/5/13/chartex" xmlns:cx8="http://schemas.microsoft.com/office/drawing/2016/5/14/chartex" xmlns:mc="http://schemas.openxmlformats.org/markup-compatibility/2006" xmlns:aink="http://schemas.microsoft.com/office/drawing/2016/ink" xmlns:am3d="http://schemas.microsoft.com/office/drawing/2017/model3d" xmlns:o="urn:schemas-microsoft-com:office:office" xmlns:r="http://schemas.openxmlformats.org/officeDocument/2006/relationships" xmlns:m="http://schemas.openxmlformats.org/officeDocument/2006/math" xmlns:v="urn:schemas-microsoft-com:vml" xmlns:wp14="http://schemas.microsoft.com/office/word/2010/wordprocessingDrawing" xmlns:wp="http://schemas.openxmlformats.org/drawingml/2006/wordprocessingDrawing" xmlns:w10="urn:schemas-microsoft-com:office:word" xmlns:w="http://schemas.openxmlformats.org/wordprocessingml/2006/main" xmlns:w14="http://schemas.microsoft.com/office/word/2010/wordml" xmlns:w15="http://schemas.microsoft.com/office/word/2012/wordml" xmlns:w16cex="http://schemas.microsoft.com/office/word/2018/wordml/cex" xmlns:w16cid="http://schemas.microsoft.com/office/word/2016/wordml/cid" xmlns:w16="http://schemas.microsoft.com/office/word/2018/wordml" xmlns:w16sdtdh="http://schemas.microsoft.com/office/word/2020/wordml/sdtdatahash" xmlns:w16se="http://schemas.microsoft.com/office/word/2015/wordml/symex" xmlns:wpg="http://schemas.microsoft.com/office/word/2010/wordprocessingGroup" xmlns:wpi="http://schemas.microsoft.com/office/word/2010/wordprocessingInk" xmlns:wne="http://schemas.microsoft.com/office/word/2006/wordml" xmlns:wps="http://schemas.microsoft.com/office/word/2010/wordprocessingShape" mc:Ignorable="w14 w15 w16se w16cid w16 w16cex w16sdtdh wp14">
+<w:endnotes xmlns:wpc="http://schemas.microsoft.com/office/word/2010/wordprocessingCanvas" xmlns:cx="http://schemas.microsoft.com/office/drawing/2014/chartex" xmlns:cx1="http://schemas.microsoft.com/office/drawing/2015/9/8/chartex" xmlns:cx2="http://schemas.microsoft.com/office/drawing/2015/10/21/chartex" xmlns:cx3="http://schemas.microsoft.com/office/drawing/2016/5/9/chartex" xmlns:cx4="http://schemas.microsoft.com/office/drawing/2016/5/10/chartex" xmlns:cx5="http://schemas.microsoft.com/office/drawing/2016/5/11/chartex" xmlns:cx6="http://schemas.microsoft.com/office/drawing/2016/5/12/chartex" xmlns:cx7="http://schemas.microsoft.com/office/drawing/2016/5/13/chartex" xmlns:cx8="http://schemas.microsoft.com/office/drawing/2016/5/14/chartex" xmlns:mc="http://schemas.openxmlformats.org/markup-compatibility/2006" xmlns:aink="http://schemas.microsoft.com/office/drawing/2016/ink" xmlns:am3d="http://schemas.microsoft.com/office/drawing/2017/model3d" xmlns:o="urn:schemas-microsoft-com:office:office" xmlns:oel="http://schemas.microsoft.com/office/2019/extlst" xmlns:r="http://schemas.openxmlformats.org/officeDocument/2006/relationships" xmlns:m="http://schemas.openxmlformats.org/officeDocument/2006/math" xmlns:v="urn:schemas-microsoft-com:vml" xmlns:wp14="http://schemas.microsoft.com/office/word/2010/wordprocessingDrawing" xmlns:wp="http://schemas.openxmlformats.org/drawingml/2006/wordprocessingDrawing" xmlns:w10="urn:schemas-microsoft-com:office:word" xmlns:w="http://schemas.openxmlformats.org/wordprocessingml/2006/main" xmlns:w14="http://schemas.microsoft.com/office/word/2010/wordml" xmlns:w15="http://schemas.microsoft.com/office/word/2012/wordml" xmlns:w16cex="http://schemas.microsoft.com/office/word/2018/wordml/cex" xmlns:w16cid="http://schemas.microsoft.com/office/word/2016/wordml/cid" xmlns:w16="http://schemas.microsoft.com/office/word/2018/wordml" xmlns:w16sdtdh="http://schemas.microsoft.com/office/word/2020/wordml/sdtdatahash" xmlns:w16se="http://schemas.microsoft.com/office/word/2015/wordml/symex" xmlns:wpg="http://schemas.microsoft.com/office/word/2010/wordprocessingGroup" xmlns:wpi="http://schemas.microsoft.com/office/word/2010/wordprocessingInk" xmlns:wne="http://schemas.microsoft.com/office/word/2006/wordml" xmlns:wps="http://schemas.microsoft.com/office/word/2010/wordprocessingShape" mc:Ignorable="w14 w15 w16se w16cid w16 w16cex w16sdtdh wp14">
   <w:endnote w:type="separator" w:id="-1">
     <w:p>
       <w:pPr>
@@ -1770,7 +1789,7 @@
 </file>
 
 <file path=word/footer1.xml><?xml version="1.0" encoding="utf-8"?>
-<w:ftr xmlns:wpc="http://schemas.microsoft.com/office/word/2010/wordprocessingCanvas" xmlns:cx="http://schemas.microsoft.com/office/drawing/2014/chartex" xmlns:cx1="http://schemas.microsoft.com/office/drawing/2015/9/8/chartex" xmlns:cx2="http://schemas.microsoft.com/office/drawing/2015/10/21/chartex" xmlns:cx3="http://schemas.microsoft.com/office/drawing/2016/5/9/chartex" xmlns:cx4="http://schemas.microsoft.com/office/drawing/2016/5/10/chartex" xmlns:cx5="http://schemas.microsoft.com/office/drawing/2016/5/11/chartex" xmlns:cx6="http://schemas.microsoft.com/office/drawing/2016/5/12/chartex" xmlns:cx7="http://schemas.microsoft.com/office/drawing/2016/5/13/chartex" xmlns:cx8="http://schemas.microsoft.com/office/drawing/2016/5/14/chartex" xmlns:mc="http://schemas.openxmlformats.org/markup-compatibility/2006" xmlns:aink="http://schemas.microsoft.com/office/drawing/2016/ink" xmlns:am3d="http://schemas.microsoft.com/office/drawing/2017/model3d" xmlns:o="urn:schemas-microsoft-com:office:office" xmlns:r="http://schemas.openxmlformats.org/officeDocument/2006/relationships" xmlns:m="http://schemas.openxmlformats.org/officeDocument/2006/math" xmlns:v="urn:schemas-microsoft-com:vml" xmlns:wp14="http://schemas.microsoft.com/office/word/2010/wordprocessingDrawing" xmlns:wp="http://schemas.openxmlformats.org/drawingml/2006/wordprocessingDrawing" xmlns:w10="urn:schemas-microsoft-com:office:word" xmlns:w="http://schemas.openxmlformats.org/wordprocessingml/2006/main" xmlns:w14="http://schemas.microsoft.com/office/word/2010/wordml" xmlns:w15="http://schemas.microsoft.com/office/word/2012/wordml" xmlns:w16cex="http://schemas.microsoft.com/office/word/2018/wordml/cex" xmlns:w16cid="http://schemas.microsoft.com/office/word/2016/wordml/cid" xmlns:w16="http://schemas.microsoft.com/office/word/2018/wordml" xmlns:w16sdtdh="http://schemas.microsoft.com/office/word/2020/wordml/sdtdatahash" xmlns:w16se="http://schemas.microsoft.com/office/word/2015/wordml/symex" xmlns:wpg="http://schemas.microsoft.com/office/word/2010/wordprocessingGroup" xmlns:wpi="http://schemas.microsoft.com/office/word/2010/wordprocessingInk" xmlns:wne="http://schemas.microsoft.com/office/word/2006/wordml" xmlns:wps="http://schemas.microsoft.com/office/word/2010/wordprocessingShape" mc:Ignorable="w14 w15 w16se w16cid w16 w16cex w16sdtdh wp14">
+<w:ftr xmlns:wpc="http://schemas.microsoft.com/office/word/2010/wordprocessingCanvas" xmlns:cx="http://schemas.microsoft.com/office/drawing/2014/chartex" xmlns:cx1="http://schemas.microsoft.com/office/drawing/2015/9/8/chartex" xmlns:cx2="http://schemas.microsoft.com/office/drawing/2015/10/21/chartex" xmlns:cx3="http://schemas.microsoft.com/office/drawing/2016/5/9/chartex" xmlns:cx4="http://schemas.microsoft.com/office/drawing/2016/5/10/chartex" xmlns:cx5="http://schemas.microsoft.com/office/drawing/2016/5/11/chartex" xmlns:cx6="http://schemas.microsoft.com/office/drawing/2016/5/12/chartex" xmlns:cx7="http://schemas.microsoft.com/office/drawing/2016/5/13/chartex" xmlns:cx8="http://schemas.microsoft.com/office/drawing/2016/5/14/chartex" xmlns:mc="http://schemas.openxmlformats.org/markup-compatibility/2006" xmlns:aink="http://schemas.microsoft.com/office/drawing/2016/ink" xmlns:am3d="http://schemas.microsoft.com/office/drawing/2017/model3d" xmlns:o="urn:schemas-microsoft-com:office:office" xmlns:oel="http://schemas.microsoft.com/office/2019/extlst" xmlns:r="http://schemas.openxmlformats.org/officeDocument/2006/relationships" xmlns:m="http://schemas.openxmlformats.org/officeDocument/2006/math" xmlns:v="urn:schemas-microsoft-com:vml" xmlns:wp14="http://schemas.microsoft.com/office/word/2010/wordprocessingDrawing" xmlns:wp="http://schemas.openxmlformats.org/drawingml/2006/wordprocessingDrawing" xmlns:w10="urn:schemas-microsoft-com:office:word" xmlns:w="http://schemas.openxmlformats.org/wordprocessingml/2006/main" xmlns:w14="http://schemas.microsoft.com/office/word/2010/wordml" xmlns:w15="http://schemas.microsoft.com/office/word/2012/wordml" xmlns:w16cex="http://schemas.microsoft.com/office/word/2018/wordml/cex" xmlns:w16cid="http://schemas.microsoft.com/office/word/2016/wordml/cid" xmlns:w16="http://schemas.microsoft.com/office/word/2018/wordml" xmlns:w16sdtdh="http://schemas.microsoft.com/office/word/2020/wordml/sdtdatahash" xmlns:w16se="http://schemas.microsoft.com/office/word/2015/wordml/symex" xmlns:wpg="http://schemas.microsoft.com/office/word/2010/wordprocessingGroup" xmlns:wpi="http://schemas.microsoft.com/office/word/2010/wordprocessingInk" xmlns:wne="http://schemas.microsoft.com/office/word/2006/wordml" xmlns:wps="http://schemas.microsoft.com/office/word/2010/wordprocessingShape" mc:Ignorable="w14 w15 w16se w16cid w16 w16cex w16sdtdh wp14">
   <w:sdt>
     <w:sdtPr>
       <w:id w:val="1930613799"/>
@@ -1823,7 +1842,7 @@
 </file>
 
 <file path=word/footnotes.xml><?xml version="1.0" encoding="utf-8"?>
-<w:footnotes xmlns:wpc="http://schemas.microsoft.com/office/word/2010/wordprocessingCanvas" xmlns:cx="http://schemas.microsoft.com/office/drawing/2014/chartex" xmlns:cx1="http://schemas.microsoft.com/office/drawing/2015/9/8/chartex" xmlns:cx2="http://schemas.microsoft.com/office/drawing/2015/10/21/chartex" xmlns:cx3="http://schemas.microsoft.com/office/drawing/2016/5/9/chartex" xmlns:cx4="http://schemas.microsoft.com/office/drawing/2016/5/10/chartex" xmlns:cx5="http://schemas.microsoft.com/office/drawing/2016/5/11/chartex" xmlns:cx6="http://schemas.microsoft.com/office/drawing/2016/5/12/chartex" xmlns:cx7="http://schemas.microsoft.com/office/drawing/2016/5/13/chartex" xmlns:cx8="http://schemas.microsoft.com/office/drawing/2016/5/14/chartex" xmlns:mc="http://schemas.openxmlformats.org/markup-compatibility/2006" xmlns:aink="http://schemas.microsoft.com/office/drawing/2016/ink" xmlns:am3d="http://schemas.microsoft.com/office/drawing/2017/model3d" xmlns:o="urn:schemas-microsoft-com:office:office" xmlns:r="http://schemas.openxmlformats.org/officeDocument/2006/relationships" xmlns:m="http://schemas.openxmlformats.org/officeDocument/2006/math" xmlns:v="urn:schemas-microsoft-com:vml" xmlns:wp14="http://schemas.microsoft.com/office/word/2010/wordprocessingDrawing" xmlns:wp="http://schemas.openxmlformats.org/drawingml/2006/wordprocessingDrawing" xmlns:w10="urn:schemas-microsoft-com:office:word" xmlns:w="http://schemas.openxmlformats.org/wordprocessingml/2006/main" xmlns:w14="http://schemas.microsoft.com/office/word/2010/wordml" xmlns:w15="http://schemas.microsoft.com/office/word/2012/wordml" xmlns:w16cex="http://schemas.microsoft.com/office/word/2018/wordml/cex" xmlns:w16cid="http://schemas.microsoft.com/office/word/2016/wordml/cid" xmlns:w16="http://schemas.microsoft.com/office/word/2018/wordml" xmlns:w16sdtdh="http://schemas.microsoft.com/office/word/2020/wordml/sdtdatahash" xmlns:w16se="http://schemas.microsoft.com/office/word/2015/wordml/symex" xmlns:wpg="http://schemas.microsoft.com/office/word/2010/wordprocessingGroup" xmlns:wpi="http://schemas.microsoft.com/office/word/2010/wordprocessingInk" xmlns:wne="http://schemas.microsoft.com/office/word/2006/wordml" xmlns:wps="http://schemas.microsoft.com/office/word/2010/wordprocessingShape" mc:Ignorable="w14 w15 w16se w16cid w16 w16cex w16sdtdh wp14">
+<w:footnotes xmlns:wpc="http://schemas.microsoft.com/office/word/2010/wordprocessingCanvas" xmlns:cx="http://schemas.microsoft.com/office/drawing/2014/chartex" xmlns:cx1="http://schemas.microsoft.com/office/drawing/2015/9/8/chartex" xmlns:cx2="http://schemas.microsoft.com/office/drawing/2015/10/21/chartex" xmlns:cx3="http://schemas.microsoft.com/office/drawing/2016/5/9/chartex" xmlns:cx4="http://schemas.microsoft.com/office/drawing/2016/5/10/chartex" xmlns:cx5="http://schemas.microsoft.com/office/drawing/2016/5/11/chartex" xmlns:cx6="http://schemas.microsoft.com/office/drawing/2016/5/12/chartex" xmlns:cx7="http://schemas.microsoft.com/office/drawing/2016/5/13/chartex" xmlns:cx8="http://schemas.microsoft.com/office/drawing/2016/5/14/chartex" xmlns:mc="http://schemas.openxmlformats.org/markup-compatibility/2006" xmlns:aink="http://schemas.microsoft.com/office/drawing/2016/ink" xmlns:am3d="http://schemas.microsoft.com/office/drawing/2017/model3d" xmlns:o="urn:schemas-microsoft-com:office:office" xmlns:oel="http://schemas.microsoft.com/office/2019/extlst" xmlns:r="http://schemas.openxmlformats.org/officeDocument/2006/relationships" xmlns:m="http://schemas.openxmlformats.org/officeDocument/2006/math" xmlns:v="urn:schemas-microsoft-com:vml" xmlns:wp14="http://schemas.microsoft.com/office/word/2010/wordprocessingDrawing" xmlns:wp="http://schemas.openxmlformats.org/drawingml/2006/wordprocessingDrawing" xmlns:w10="urn:schemas-microsoft-com:office:word" xmlns:w="http://schemas.openxmlformats.org/wordprocessingml/2006/main" xmlns:w14="http://schemas.microsoft.com/office/word/2010/wordml" xmlns:w15="http://schemas.microsoft.com/office/word/2012/wordml" xmlns:w16cex="http://schemas.microsoft.com/office/word/2018/wordml/cex" xmlns:w16cid="http://schemas.microsoft.com/office/word/2016/wordml/cid" xmlns:w16="http://schemas.microsoft.com/office/word/2018/wordml" xmlns:w16sdtdh="http://schemas.microsoft.com/office/word/2020/wordml/sdtdatahash" xmlns:w16se="http://schemas.microsoft.com/office/word/2015/wordml/symex" xmlns:wpg="http://schemas.microsoft.com/office/word/2010/wordprocessingGroup" xmlns:wpi="http://schemas.microsoft.com/office/word/2010/wordprocessingInk" xmlns:wne="http://schemas.microsoft.com/office/word/2006/wordml" xmlns:wps="http://schemas.microsoft.com/office/word/2010/wordprocessingShape" mc:Ignorable="w14 w15 w16se w16cid w16 w16cex w16sdtdh wp14">
   <w:footnote w:type="separator" w:id="-1">
     <w:p>
       <w:pPr>
@@ -1848,7 +1867,7 @@
 </file>
 
 <file path=word/numbering.xml><?xml version="1.0" encoding="utf-8"?>
-<w:numbering xmlns:wpc="http://schemas.microsoft.com/office/word/2010/wordprocessingCanvas" xmlns:cx="http://schemas.microsoft.com/office/drawing/2014/chartex" xmlns:cx1="http://schemas.microsoft.com/office/drawing/2015/9/8/chartex" xmlns:cx2="http://schemas.microsoft.com/office/drawing/2015/10/21/chartex" xmlns:cx3="http://schemas.microsoft.com/office/drawing/2016/5/9/chartex" xmlns:cx4="http://schemas.microsoft.com/office/drawing/2016/5/10/chartex" xmlns:cx5="http://schemas.microsoft.com/office/drawing/2016/5/11/chartex" xmlns:cx6="http://schemas.microsoft.com/office/drawing/2016/5/12/chartex" xmlns:cx7="http://schemas.microsoft.com/office/drawing/2016/5/13/chartex" xmlns:cx8="http://schemas.microsoft.com/office/drawing/2016/5/14/chartex" xmlns:mc="http://schemas.openxmlformats.org/markup-compatibility/2006" xmlns:aink="http://schemas.microsoft.com/office/drawing/2016/ink" xmlns:am3d="http://schemas.microsoft.com/office/drawing/2017/model3d" xmlns:o="urn:schemas-microsoft-com:office:office" xmlns:r="http://schemas.openxmlformats.org/officeDocument/2006/relationships" xmlns:m="http://schemas.openxmlformats.org/officeDocument/2006/math" xmlns:v="urn:schemas-microsoft-com:vml" xmlns:wp14="http://schemas.microsoft.com/office/word/2010/wordprocessingDrawing" xmlns:wp="http://schemas.openxmlformats.org/drawingml/2006/wordprocessingDrawing" xmlns:w10="urn:schemas-microsoft-com:office:word" xmlns:w="http://schemas.openxmlformats.org/wordprocessingml/2006/main" xmlns:w14="http://schemas.microsoft.com/office/word/2010/wordml" xmlns:w15="http://schemas.microsoft.com/office/word/2012/wordml" xmlns:w16cex="http://schemas.microsoft.com/office/word/2018/wordml/cex" xmlns:w16cid="http://schemas.microsoft.com/office/word/2016/wordml/cid" xmlns:w16="http://schemas.microsoft.com/office/word/2018/wordml" xmlns:w16sdtdh="http://schemas.microsoft.com/office/word/2020/wordml/sdtdatahash" xmlns:w16se="http://schemas.microsoft.com/office/word/2015/wordml/symex" xmlns:wpg="http://schemas.microsoft.com/office/word/2010/wordprocessingGroup" xmlns:wpi="http://schemas.microsoft.com/office/word/2010/wordprocessingInk" xmlns:wne="http://schemas.microsoft.com/office/word/2006/wordml" xmlns:wps="http://schemas.microsoft.com/office/word/2010/wordprocessingShape" mc:Ignorable="w14 w15 w16se w16cid w16 w16cex w16sdtdh wp14">
+<w:numbering xmlns:wpc="http://schemas.microsoft.com/office/word/2010/wordprocessingCanvas" xmlns:cx="http://schemas.microsoft.com/office/drawing/2014/chartex" xmlns:cx1="http://schemas.microsoft.com/office/drawing/2015/9/8/chartex" xmlns:cx2="http://schemas.microsoft.com/office/drawing/2015/10/21/chartex" xmlns:cx3="http://schemas.microsoft.com/office/drawing/2016/5/9/chartex" xmlns:cx4="http://schemas.microsoft.com/office/drawing/2016/5/10/chartex" xmlns:cx5="http://schemas.microsoft.com/office/drawing/2016/5/11/chartex" xmlns:cx6="http://schemas.microsoft.com/office/drawing/2016/5/12/chartex" xmlns:cx7="http://schemas.microsoft.com/office/drawing/2016/5/13/chartex" xmlns:cx8="http://schemas.microsoft.com/office/drawing/2016/5/14/chartex" xmlns:mc="http://schemas.openxmlformats.org/markup-compatibility/2006" xmlns:aink="http://schemas.microsoft.com/office/drawing/2016/ink" xmlns:am3d="http://schemas.microsoft.com/office/drawing/2017/model3d" xmlns:o="urn:schemas-microsoft-com:office:office" xmlns:oel="http://schemas.microsoft.com/office/2019/extlst" xmlns:r="http://schemas.openxmlformats.org/officeDocument/2006/relationships" xmlns:m="http://schemas.openxmlformats.org/officeDocument/2006/math" xmlns:v="urn:schemas-microsoft-com:vml" xmlns:wp14="http://schemas.microsoft.com/office/word/2010/wordprocessingDrawing" xmlns:wp="http://schemas.openxmlformats.org/drawingml/2006/wordprocessingDrawing" xmlns:w10="urn:schemas-microsoft-com:office:word" xmlns:w="http://schemas.openxmlformats.org/wordprocessingml/2006/main" xmlns:w14="http://schemas.microsoft.com/office/word/2010/wordml" xmlns:w15="http://schemas.microsoft.com/office/word/2012/wordml" xmlns:w16cex="http://schemas.microsoft.com/office/word/2018/wordml/cex" xmlns:w16cid="http://schemas.microsoft.com/office/word/2016/wordml/cid" xmlns:w16="http://schemas.microsoft.com/office/word/2018/wordml" xmlns:w16sdtdh="http://schemas.microsoft.com/office/word/2020/wordml/sdtdatahash" xmlns:w16se="http://schemas.microsoft.com/office/word/2015/wordml/symex" xmlns:wpg="http://schemas.microsoft.com/office/word/2010/wordprocessingGroup" xmlns:wpi="http://schemas.microsoft.com/office/word/2010/wordprocessingInk" xmlns:wne="http://schemas.microsoft.com/office/word/2006/wordml" xmlns:wps="http://schemas.microsoft.com/office/word/2010/wordprocessingShape" mc:Ignorable="w14 w15 w16se w16cid w16 w16cex w16sdtdh wp14">
   <w:abstractNum w:abstractNumId="0" w15:restartNumberingAfterBreak="0">
     <w:nsid w:val="754B17A0"/>
     <w:multiLevelType w:val="hybridMultilevel"/>

</xml_diff>

<commit_message>
fixed omission of deployment in contents
</commit_message>
<xml_diff>
--- a/x21118701_report.docx
+++ b/x21118701_report.docx
@@ -410,7 +410,7 @@
           <w:sz w:val="28"/>
           <w:szCs w:val="28"/>
         </w:rPr>
-        <w:t>Conclusion</w:t>
+        <w:t xml:space="preserve"> Deployment</w:t>
       </w:r>
     </w:p>
     <w:p>
@@ -431,6 +431,27 @@
           <w:sz w:val="28"/>
           <w:szCs w:val="28"/>
         </w:rPr>
+        <w:t>Conclusion</w:t>
+      </w:r>
+    </w:p>
+    <w:p>
+      <w:pPr>
+        <w:pStyle w:val="ListParagraph"/>
+        <w:numPr>
+          <w:ilvl w:val="0"/>
+          <w:numId w:val="1"/>
+        </w:numPr>
+        <w:spacing w:line="480" w:lineRule="auto"/>
+        <w:rPr>
+          <w:sz w:val="28"/>
+          <w:szCs w:val="28"/>
+        </w:rPr>
+      </w:pPr>
+      <w:r>
+        <w:rPr>
+          <w:sz w:val="28"/>
+          <w:szCs w:val="28"/>
+        </w:rPr>
         <w:t>Bibliography/references</w:t>
       </w:r>
     </w:p>
@@ -474,7 +495,6 @@
           <w:szCs w:val="24"/>
           <w:u w:val="single"/>
         </w:rPr>
-        <w:lastRenderedPageBreak/>
         <w:t>Introduction</w:t>
       </w:r>
     </w:p>
@@ -656,7 +676,6 @@
           <w:szCs w:val="24"/>
           <w:u w:val="single"/>
         </w:rPr>
-        <w:lastRenderedPageBreak/>
         <w:t>Purpose</w:t>
       </w:r>
     </w:p>
@@ -687,15 +706,7 @@
         <w:t xml:space="preserve"> such as Gnoosic would ask a series of questions</w:t>
       </w:r>
       <w:r>
-        <w:t xml:space="preserve"> before you get a music recommendation of a </w:t>
-      </w:r>
-      <w:proofErr w:type="gramStart"/>
-      <w:r>
-        <w:t>band</w:t>
-      </w:r>
-      <w:proofErr w:type="gramEnd"/>
-      <w:r>
-        <w:t xml:space="preserve"> or an artist and it seems to be one at a time.</w:t>
+        <w:t xml:space="preserve"> before you get a music recommendation of a band or an artist and it seems to be one at a time.</w:t>
       </w:r>
     </w:p>
     <w:p>
@@ -815,7 +826,6 @@
           <w:szCs w:val="24"/>
           <w:u w:val="single"/>
         </w:rPr>
-        <w:lastRenderedPageBreak/>
         <w:t>Design and Planning</w:t>
       </w:r>
     </w:p>
@@ -934,15 +944,7 @@
         <w:t xml:space="preserve">. </w:t>
       </w:r>
       <w:r>
-        <w:t xml:space="preserve">The attributes </w:t>
-      </w:r>
-      <w:proofErr w:type="gramStart"/>
-      <w:r>
-        <w:t>are:</w:t>
-      </w:r>
-      <w:proofErr w:type="gramEnd"/>
-      <w:r>
-        <w:t xml:space="preserve"> ID, Name, Country, Members and Genre. The ID and Members attributes require integer data while the rest are string data. </w:t>
+        <w:t xml:space="preserve">The attributes are: ID, Name, Country, Members and Genre. The ID and Members attributes require integer data while the rest are string data. </w:t>
       </w:r>
       <w:r>
         <w:t>The Name attribute accepts the name of the band or artist. The Country attribute accepts the country of origin of the band or artist. The Members attribute accepts the number of members in the band and the Genre attribute accepts the music genre.</w:t>
@@ -970,7 +972,6 @@
         <w:rPr>
           <w:noProof/>
         </w:rPr>
-        <w:lastRenderedPageBreak/>
         <w:drawing>
           <wp:inline distT="0" distB="0" distL="0" distR="0" wp14:anchorId="18F920D6" wp14:editId="066657B6">
             <wp:extent cx="6286500" cy="4550758"/>
@@ -1470,15 +1471,7 @@
         <w:t xml:space="preserve">Bootstrap </w:t>
       </w:r>
       <w:r>
-        <w:t xml:space="preserve">table that draws data from the database. The data comes from users adding new bands and artist information. This will be discussed later. The band or artist name and the genre will not be </w:t>
-      </w:r>
-      <w:proofErr w:type="gramStart"/>
-      <w:r>
-        <w:t>blank</w:t>
-      </w:r>
-      <w:proofErr w:type="gramEnd"/>
-      <w:r>
-        <w:t xml:space="preserve"> and the number of members </w:t>
+        <w:t xml:space="preserve">table that draws data from the database. The data comes from users adding new bands and artist information. This will be discussed later. The band or artist name and the genre will not be blank and the number of members </w:t>
       </w:r>
       <w:r>
         <w:t xml:space="preserve">will default to </w:t>
@@ -1794,13 +1787,8 @@
           <w:numId w:val="2"/>
         </w:numPr>
       </w:pPr>
-      <w:proofErr w:type="spellStart"/>
-      <w:r>
-        <w:t>CSSBundling</w:t>
-      </w:r>
-      <w:proofErr w:type="spellEnd"/>
-      <w:r>
-        <w:t xml:space="preserve"> - rails</w:t>
+      <w:r>
+        <w:t>CSSBundling - rails</w:t>
       </w:r>
     </w:p>
     <w:p>
@@ -1847,31 +1835,21 @@
           <w:numId w:val="2"/>
         </w:numPr>
       </w:pPr>
-      <w:proofErr w:type="spellStart"/>
       <w:r>
         <w:t>Ffi</w:t>
       </w:r>
-      <w:proofErr w:type="spellEnd"/>
-    </w:p>
-    <w:p>
-      <w:pPr>
-        <w:rPr>
-          <w:u w:val="single"/>
-        </w:rPr>
-      </w:pPr>
-      <w:proofErr w:type="spellStart"/>
-      <w:r>
-        <w:rPr>
-          <w:u w:val="single"/>
-        </w:rPr>
-        <w:t>CSSBundling</w:t>
-      </w:r>
-      <w:proofErr w:type="spellEnd"/>
-      <w:r>
-        <w:rPr>
-          <w:u w:val="single"/>
-        </w:rPr>
-        <w:t xml:space="preserve"> – rails</w:t>
+    </w:p>
+    <w:p>
+      <w:pPr>
+        <w:rPr>
+          <w:u w:val="single"/>
+        </w:rPr>
+      </w:pPr>
+      <w:r>
+        <w:rPr>
+          <w:u w:val="single"/>
+        </w:rPr>
+        <w:t>CSSBundling – rails</w:t>
       </w:r>
     </w:p>
     <w:p>
@@ -1896,15 +1874,7 @@
     </w:p>
     <w:p>
       <w:r>
-        <w:t xml:space="preserve">The </w:t>
-      </w:r>
-      <w:proofErr w:type="spellStart"/>
-      <w:r>
-        <w:t>CSSBundling</w:t>
-      </w:r>
-      <w:proofErr w:type="spellEnd"/>
-      <w:r>
-        <w:t xml:space="preserve"> – rails gem is an external gem that is used to bundle and process CSS and can be installed to include Bootstrap CSS. By installing this gem, I was then able to utilise Bootstrap on my project. However, there was a requirement to </w:t>
+        <w:t xml:space="preserve">The CSSBundling – rails gem is an external gem that is used to bundle and process CSS and can be installed to include Bootstrap CSS. By installing this gem, I was then able to utilise Bootstrap on my project. However, there was a requirement to </w:t>
       </w:r>
       <w:r>
         <w:t>add the Bootstrap JavaScript separately which was done by using the CDN.</w:t>
@@ -1980,15 +1950,7 @@
         <w:t xml:space="preserve">The Meta – tags gem is an external gem that adds meta elements into the head element of the webpage via </w:t>
       </w:r>
       <w:r>
-        <w:t xml:space="preserve">the controller. This gem was chosen to provide </w:t>
-      </w:r>
-      <w:proofErr w:type="gramStart"/>
-      <w:r>
-        <w:t>an</w:t>
-      </w:r>
-      <w:proofErr w:type="gramEnd"/>
-      <w:r>
-        <w:t xml:space="preserve"> faster way of adding meta data into the web page to help optimise the SEO.</w:t>
+        <w:t>the controller. This gem was chosen to provide an faster way of adding meta data into the web page to help optimise the SEO.</w:t>
       </w:r>
     </w:p>
     <w:p>
@@ -2015,15 +1977,7 @@
         <w:t xml:space="preserve">The FFI and RSpec external gems are gems that were used for testing Ruby on Rails projects. The FFI gem was required in order to carry out any testing on Ruby on Rails in Windows. </w:t>
       </w:r>
       <w:r>
-        <w:t xml:space="preserve">The RSpec gem was used to carry out behaviour driven unit tests that were used to test the form that was created using the Simple Form gem on the new </w:t>
-      </w:r>
-      <w:proofErr w:type="gramStart"/>
-      <w:r>
-        <w:t>bands</w:t>
-      </w:r>
-      <w:proofErr w:type="gramEnd"/>
-      <w:r>
-        <w:t xml:space="preserve"> web page.</w:t>
+        <w:t>The RSpec gem was used to carry out behaviour driven unit tests that were used to test the form that was created using the Simple Form gem on the new bands web page.</w:t>
       </w:r>
     </w:p>
     <w:p/>

</xml_diff>

<commit_message>
added more to report, will be back later today
</commit_message>
<xml_diff>
--- a/x21118701_report.docx
+++ b/x21118701_report.docx
@@ -431,7 +431,28 @@
           <w:sz w:val="28"/>
           <w:szCs w:val="28"/>
         </w:rPr>
-        <w:t xml:space="preserve"> Deployment</w:t>
+        <w:t xml:space="preserve"> </w:t>
+      </w:r>
+      <w:r>
+        <w:rPr>
+          <w:sz w:val="28"/>
+          <w:szCs w:val="28"/>
+        </w:rPr>
+        <w:t xml:space="preserve">Implementation and </w:t>
+      </w:r>
+      <w:r>
+        <w:rPr>
+          <w:sz w:val="28"/>
+          <w:szCs w:val="28"/>
+        </w:rPr>
+        <w:t>Deployment</w:t>
+      </w:r>
+      <w:r>
+        <w:rPr>
+          <w:sz w:val="28"/>
+          <w:szCs w:val="28"/>
+        </w:rPr>
+        <w:t>…..…………………………………………………..14</w:t>
       </w:r>
     </w:p>
     <w:p>
@@ -1084,9 +1105,9 @@
         </w:rPr>
         <w:lastRenderedPageBreak/>
         <w:drawing>
-          <wp:inline distT="0" distB="0" distL="0" distR="0" wp14:anchorId="054612A7" wp14:editId="31E44671">
-            <wp:extent cx="5988685" cy="7513320"/>
-            <wp:effectExtent l="0" t="0" r="0" b="0"/>
+          <wp:inline distT="0" distB="0" distL="0" distR="0" wp14:anchorId="054612A7" wp14:editId="2DBE9229">
+            <wp:extent cx="5988685" cy="6545580"/>
+            <wp:effectExtent l="0" t="0" r="0" b="7620"/>
             <wp:docPr id="5" name="Picture 5" descr="A picture containing diagram&#10;&#10;Description automatically generated"/>
             <wp:cNvGraphicFramePr>
               <a:graphicFrameLocks xmlns:a="http://schemas.openxmlformats.org/drawingml/2006/main" noChangeAspect="1"/>
@@ -1107,7 +1128,7 @@
                   <pic:spPr>
                     <a:xfrm>
                       <a:off x="0" y="0"/>
-                      <a:ext cx="6025771" cy="7559848"/>
+                      <a:ext cx="6025785" cy="6586130"/>
                     </a:xfrm>
                     <a:prstGeom prst="rect">
                       <a:avLst/>
@@ -1134,10 +1155,35 @@
         <w:t xml:space="preserve"> general layout of </w:t>
       </w:r>
       <w:r>
-        <w:t>the web application)</w:t>
-      </w:r>
-    </w:p>
-    <w:p/>
+        <w:t>the web application</w:t>
+      </w:r>
+      <w:r>
+        <w:t>, not to scale</w:t>
+      </w:r>
+      <w:r>
+        <w:t>)</w:t>
+      </w:r>
+    </w:p>
+    <w:p>
+      <w:r>
+        <w:t xml:space="preserve">To carry out this cloud application development project, the Ruby on Rails framework was chosen in order to use the model-view-controller approach. </w:t>
+      </w:r>
+      <w:r>
+        <w:t xml:space="preserve">Ruby on Rails itself was chosen as this </w:t>
+      </w:r>
+      <w:r>
+        <w:t>is the framework being taught. The use of the model-view-controller approach was chosen as it comes with a number of advantages such as supporting test-driven development</w:t>
+      </w:r>
+      <w:r>
+        <w:t>, allows multiple views with less duplication of code and organises a web application (</w:t>
+      </w:r>
+      <w:r>
+        <w:t>https://www.geeksforgeeks.org/benefit-of-using-mvc/</w:t>
+      </w:r>
+      <w:r>
+        <w:t>).</w:t>
+      </w:r>
+    </w:p>
     <w:p/>
     <w:p/>
     <w:p>
@@ -2111,6 +2157,110 @@
       </w:r>
       <w:r>
         <w:t>can be used on any other project such as Laravel.</w:t>
+      </w:r>
+    </w:p>
+    <w:p>
+      <w:pPr>
+        <w:rPr>
+          <w:b/>
+          <w:bCs/>
+          <w:sz w:val="24"/>
+          <w:szCs w:val="24"/>
+          <w:u w:val="single"/>
+        </w:rPr>
+      </w:pPr>
+      <w:r>
+        <w:rPr>
+          <w:b/>
+          <w:bCs/>
+          <w:sz w:val="24"/>
+          <w:szCs w:val="24"/>
+          <w:u w:val="single"/>
+        </w:rPr>
+        <w:t>Implementation and Deployment</w:t>
+      </w:r>
+    </w:p>
+    <w:p>
+      <w:r>
+        <w:rPr>
+          <w:u w:val="single"/>
+        </w:rPr>
+        <w:t>Github repository:</w:t>
+      </w:r>
+      <w:r>
+        <w:t xml:space="preserve"> </w:t>
+      </w:r>
+      <w:hyperlink r:id="rId25" w:history="1">
+        <w:r>
+          <w:rPr>
+            <w:rStyle w:val="Hyperlink"/>
+          </w:rPr>
+          <w:t>https://github.com/DanielJMorrissey/x21118701_cloud_project</w:t>
+        </w:r>
+      </w:hyperlink>
+      <w:r>
+        <w:t xml:space="preserve"> </w:t>
+      </w:r>
+    </w:p>
+    <w:p>
+      <w:r>
+        <w:rPr>
+          <w:u w:val="single"/>
+        </w:rPr>
+        <w:t>Gem Github repository:</w:t>
+      </w:r>
+      <w:r>
+        <w:t xml:space="preserve"> </w:t>
+      </w:r>
+      <w:hyperlink r:id="rId26" w:history="1">
+        <w:r>
+          <w:rPr>
+            <w:rStyle w:val="Hyperlink"/>
+          </w:rPr>
+          <w:t>https://github.com/DanielJMorrissey/cloudgem</w:t>
+        </w:r>
+      </w:hyperlink>
+      <w:r>
+        <w:t xml:space="preserve"> </w:t>
+      </w:r>
+    </w:p>
+    <w:p>
+      <w:r>
+        <w:rPr>
+          <w:u w:val="single"/>
+        </w:rPr>
+        <w:t>Deployed Web Application</w:t>
+      </w:r>
+      <w:r>
+        <w:rPr>
+          <w:u w:val="single"/>
+        </w:rPr>
+        <w:t xml:space="preserve"> homepage</w:t>
+      </w:r>
+      <w:r>
+        <w:rPr>
+          <w:u w:val="single"/>
+        </w:rPr>
+        <w:t>:</w:t>
+      </w:r>
+      <w:r>
+        <w:t xml:space="preserve"> </w:t>
+      </w:r>
+      <w:hyperlink r:id="rId27" w:history="1">
+        <w:r>
+          <w:rPr>
+            <w:rStyle w:val="Hyperlink"/>
+          </w:rPr>
+          <w:t>https://x21118701.herokuapp.com/</w:t>
+        </w:r>
+      </w:hyperlink>
+    </w:p>
+    <w:p>
+      <w:r>
+        <w:t xml:space="preserve">To implement the delivery of this cloud application development project the use of Github, git bash and Heroku were used. </w:t>
+      </w:r>
+      <w:r>
+        <w:t xml:space="preserve">Git bash and Github were used for the integration of code from the web application and the custom gem that was created and discussed above (links to the repositories above). </w:t>
       </w:r>
     </w:p>
     <w:sectPr>

</xml_diff>